<commit_message>
Finalização Parcial do Projeto
Finalização do projeto - versão para aprovação do professor de
orientação.
</commit_message>
<xml_diff>
--- a/documents/life_cycle/Projeto.docx
+++ b/documents/life_cycle/Projeto.docx
@@ -3048,16 +3048,7 @@
           <w:szCs w:val="24"/>
         </w:rPr>
         <w:lastRenderedPageBreak/>
-        <w:t xml:space="preserve">LISTA DE </w:t>
-      </w:r>
-      <w:r>
-        <w:rPr>
-          <w:rFonts w:ascii="Times New Roman" w:hAnsi="Times New Roman"/>
-          <w:b/>
-          <w:sz w:val="24"/>
-          <w:szCs w:val="24"/>
-        </w:rPr>
-        <w:t>TABELAS</w:t>
+        <w:t>LISTA DE TABELAS</w:t>
       </w:r>
     </w:p>
     <w:p>
@@ -3088,6 +3079,81 @@
       <w:pPr>
         <w:spacing w:after="0" w:line="360" w:lineRule="auto"/>
         <w:rPr>
+          <w:rFonts w:ascii="Times New Roman" w:hAnsi="Times New Roman"/>
+          <w:sz w:val="24"/>
+        </w:rPr>
+      </w:pPr>
+      <w:r>
+        <w:rPr>
+          <w:rFonts w:ascii="Times New Roman" w:hAnsi="Times New Roman"/>
+          <w:sz w:val="24"/>
+          <w:szCs w:val="24"/>
+        </w:rPr>
+        <w:t xml:space="preserve">Tabela </w:t>
+      </w:r>
+      <w:r>
+        <w:rPr>
+          <w:rFonts w:ascii="Times New Roman" w:hAnsi="Times New Roman"/>
+          <w:sz w:val="24"/>
+          <w:szCs w:val="24"/>
+        </w:rPr>
+        <w:t>1</w:t>
+      </w:r>
+      <w:r>
+        <w:rPr>
+          <w:rFonts w:ascii="Times New Roman" w:hAnsi="Times New Roman"/>
+          <w:sz w:val="24"/>
+          <w:szCs w:val="24"/>
+        </w:rPr>
+        <w:t xml:space="preserve"> - </w:t>
+      </w:r>
+      <w:r>
+        <w:rPr>
+          <w:rFonts w:ascii="Times New Roman" w:hAnsi="Times New Roman"/>
+          <w:sz w:val="24"/>
+          <w:szCs w:val="24"/>
+        </w:rPr>
+        <w:t>Cronograma</w:t>
+      </w:r>
+      <w:r>
+        <w:rPr>
+          <w:rFonts w:ascii="Times New Roman" w:hAnsi="Times New Roman"/>
+          <w:sz w:val="24"/>
+          <w:szCs w:val="24"/>
+        </w:rPr>
+        <w:t xml:space="preserve"> do </w:t>
+      </w:r>
+      <w:proofErr w:type="gramStart"/>
+      <w:r>
+        <w:rPr>
+          <w:rFonts w:ascii="Times New Roman" w:hAnsi="Times New Roman"/>
+          <w:sz w:val="24"/>
+          <w:szCs w:val="24"/>
+        </w:rPr>
+        <w:t>Projeto ...</w:t>
+      </w:r>
+      <w:proofErr w:type="gramEnd"/>
+      <w:r>
+        <w:rPr>
+          <w:rFonts w:ascii="Times New Roman" w:hAnsi="Times New Roman"/>
+          <w:sz w:val="24"/>
+          <w:szCs w:val="24"/>
+        </w:rPr>
+        <w:t>....................................................................................... 2</w:t>
+      </w:r>
+      <w:r>
+        <w:rPr>
+          <w:rFonts w:ascii="Times New Roman" w:hAnsi="Times New Roman"/>
+          <w:sz w:val="24"/>
+          <w:szCs w:val="24"/>
+        </w:rPr>
+        <w:t>4</w:t>
+      </w:r>
+    </w:p>
+    <w:p>
+      <w:pPr>
+        <w:spacing w:after="0" w:line="360" w:lineRule="auto"/>
+        <w:rPr>
           <w:rStyle w:val="st"/>
           <w:rFonts w:ascii="Times New Roman" w:hAnsi="Times New Roman"/>
           <w:i/>
@@ -3100,7 +3166,15 @@
           <w:sz w:val="24"/>
           <w:szCs w:val="24"/>
         </w:rPr>
-        <w:t xml:space="preserve">Tabela 1 - Orçamento do </w:t>
+        <w:t>Tabela 2</w:t>
+      </w:r>
+      <w:r>
+        <w:rPr>
+          <w:rFonts w:ascii="Times New Roman" w:hAnsi="Times New Roman"/>
+          <w:sz w:val="24"/>
+          <w:szCs w:val="24"/>
+        </w:rPr>
+        <w:t xml:space="preserve"> - Orçamento do </w:t>
       </w:r>
       <w:proofErr w:type="gramStart"/>
       <w:r>
@@ -3150,20 +3224,8 @@
           <w:sz w:val="24"/>
           <w:szCs w:val="24"/>
         </w:rPr>
-        <w:t>24</w:t>
-      </w:r>
-    </w:p>
-    <w:p>
-      <w:pPr>
-        <w:spacing w:after="0" w:line="240" w:lineRule="auto"/>
-        <w:jc w:val="center"/>
-        <w:rPr>
-          <w:rFonts w:ascii="Times New Roman" w:hAnsi="Times New Roman"/>
-          <w:b/>
-          <w:sz w:val="28"/>
-          <w:szCs w:val="28"/>
-        </w:rPr>
-      </w:pPr>
+        <w:t>25</w:t>
+      </w:r>
     </w:p>
     <w:p>
       <w:pPr>
@@ -3924,7 +3986,7 @@
                 <w:sz w:val="24"/>
                 <w:szCs w:val="24"/>
               </w:rPr>
-              <w:t>7</w:t>
+              <w:t>8</w:t>
             </w:r>
             <w:r>
               <w:rPr>
@@ -4042,7 +4104,7 @@
                 <w:sz w:val="24"/>
                 <w:szCs w:val="24"/>
               </w:rPr>
-              <w:t>7</w:t>
+              <w:t>8</w:t>
             </w:r>
             <w:r>
               <w:rPr>
@@ -4160,7 +4222,7 @@
                 <w:sz w:val="24"/>
                 <w:szCs w:val="24"/>
               </w:rPr>
-              <w:t>7</w:t>
+              <w:t>8</w:t>
             </w:r>
             <w:r>
               <w:rPr>
@@ -4278,7 +4340,7 @@
                 <w:sz w:val="24"/>
                 <w:szCs w:val="24"/>
               </w:rPr>
-              <w:t>8</w:t>
+              <w:t>9</w:t>
             </w:r>
             <w:r>
               <w:rPr>
@@ -4396,7 +4458,7 @@
                 <w:sz w:val="24"/>
                 <w:szCs w:val="24"/>
               </w:rPr>
-              <w:t>9</w:t>
+              <w:t>10</w:t>
             </w:r>
             <w:r>
               <w:rPr>
@@ -4516,7 +4578,7 @@
                 <w:sz w:val="24"/>
                 <w:szCs w:val="24"/>
               </w:rPr>
-              <w:t>9</w:t>
+              <w:t>10</w:t>
             </w:r>
             <w:r>
               <w:rPr>
@@ -4636,7 +4698,7 @@
                 <w:sz w:val="24"/>
                 <w:szCs w:val="24"/>
               </w:rPr>
-              <w:t>12</w:t>
+              <w:t>13</w:t>
             </w:r>
             <w:r>
               <w:rPr>
@@ -4755,7 +4817,7 @@
                 <w:sz w:val="24"/>
                 <w:szCs w:val="24"/>
               </w:rPr>
-              <w:t>13</w:t>
+              <w:t>14</w:t>
             </w:r>
             <w:r>
               <w:rPr>
@@ -4873,7 +4935,7 @@
                 <w:sz w:val="24"/>
                 <w:szCs w:val="24"/>
               </w:rPr>
-              <w:t>15</w:t>
+              <w:t>16</w:t>
             </w:r>
             <w:r>
               <w:rPr>
@@ -4993,7 +5055,7 @@
                 <w:sz w:val="24"/>
                 <w:szCs w:val="24"/>
               </w:rPr>
-              <w:t>16</w:t>
+              <w:t>17</w:t>
             </w:r>
             <w:r>
               <w:rPr>
@@ -5111,7 +5173,7 @@
                 <w:sz w:val="24"/>
                 <w:szCs w:val="24"/>
               </w:rPr>
-              <w:t>17</w:t>
+              <w:t>18</w:t>
             </w:r>
             <w:r>
               <w:rPr>
@@ -5229,7 +5291,7 @@
                 <w:sz w:val="24"/>
                 <w:szCs w:val="24"/>
               </w:rPr>
-              <w:t>18</w:t>
+              <w:t>19</w:t>
             </w:r>
             <w:r>
               <w:rPr>
@@ -5349,7 +5411,7 @@
                 <w:sz w:val="24"/>
                 <w:szCs w:val="24"/>
               </w:rPr>
-              <w:t>19</w:t>
+              <w:t>20</w:t>
             </w:r>
             <w:r>
               <w:rPr>
@@ -5469,7 +5531,7 @@
                 <w:sz w:val="24"/>
                 <w:szCs w:val="24"/>
               </w:rPr>
-              <w:t>19</w:t>
+              <w:t>20</w:t>
             </w:r>
             <w:r>
               <w:rPr>
@@ -5587,7 +5649,7 @@
                 <w:sz w:val="24"/>
                 <w:szCs w:val="24"/>
               </w:rPr>
-              <w:t>20</w:t>
+              <w:t>21</w:t>
             </w:r>
             <w:r>
               <w:rPr>
@@ -5705,7 +5767,7 @@
                 <w:sz w:val="24"/>
                 <w:szCs w:val="24"/>
               </w:rPr>
-              <w:t>20</w:t>
+              <w:t>21</w:t>
             </w:r>
             <w:r>
               <w:rPr>
@@ -5823,7 +5885,7 @@
                 <w:sz w:val="24"/>
                 <w:szCs w:val="24"/>
               </w:rPr>
-              <w:t>20</w:t>
+              <w:t>21</w:t>
             </w:r>
             <w:r>
               <w:rPr>
@@ -5941,7 +6003,7 @@
                 <w:sz w:val="24"/>
                 <w:szCs w:val="24"/>
               </w:rPr>
-              <w:t>21</w:t>
+              <w:t>22</w:t>
             </w:r>
             <w:r>
               <w:rPr>
@@ -6059,7 +6121,7 @@
                 <w:sz w:val="24"/>
                 <w:szCs w:val="24"/>
               </w:rPr>
-              <w:t>22</w:t>
+              <w:t>23</w:t>
             </w:r>
             <w:r>
               <w:rPr>
@@ -6177,7 +6239,7 @@
                 <w:sz w:val="24"/>
                 <w:szCs w:val="24"/>
               </w:rPr>
-              <w:t>22</w:t>
+              <w:t>23</w:t>
             </w:r>
             <w:r>
               <w:rPr>
@@ -6295,7 +6357,7 @@
                 <w:sz w:val="24"/>
                 <w:szCs w:val="24"/>
               </w:rPr>
-              <w:t>23</w:t>
+              <w:t>24</w:t>
             </w:r>
             <w:r>
               <w:rPr>
@@ -6413,7 +6475,7 @@
                 <w:sz w:val="24"/>
                 <w:szCs w:val="24"/>
               </w:rPr>
-              <w:t>24</w:t>
+              <w:t>25</w:t>
             </w:r>
             <w:r>
               <w:rPr>
@@ -6510,7 +6572,7 @@
                 <w:sz w:val="24"/>
                 <w:szCs w:val="24"/>
               </w:rPr>
-              <w:t>25</w:t>
+              <w:t>26</w:t>
             </w:r>
             <w:r>
               <w:rPr>
@@ -6662,25 +6724,36 @@
         <w:ind w:firstLine="709"/>
       </w:pPr>
       <w:r>
-        <w:t>Atualmente, é visto um grande volume de dados circulando por todo o globo diariamente. Para mais fácil entendimento, a ele foi dado o nome de “</w:t>
-      </w:r>
-      <w:r>
-        <w:rPr>
-          <w:i/>
-        </w:rPr>
-        <w:t>Big Data</w:t>
-      </w:r>
-      <w:r>
-        <w:t xml:space="preserve">”. Porém a questão é: “O que fazer com </w:t>
-      </w:r>
-      <w:r>
-        <w:rPr>
-          <w:i/>
-        </w:rPr>
-        <w:t>Big Data</w:t>
-      </w:r>
-      <w:r>
-        <w:t>?”.</w:t>
+        <w:t>Atualmente, é visto um grande volume de dados circuland</w:t>
+      </w:r>
+      <w:r>
+        <w:t>o por todo o globo diariamente.</w:t>
+      </w:r>
+      <w:r>
+        <w:t xml:space="preserve"> Dia após dia, mais dados são criados por usuários pelas mais diversas razões.</w:t>
+      </w:r>
+      <w:r>
+        <w:t xml:space="preserve"> </w:t>
+      </w:r>
+      <w:r>
+        <w:t>Eles podem ser desde uma simples foto de viajem postada em uma rede social, até uma página de protesto governamental da Web. As possibilidades são gigantes. O problema, é que a</w:t>
+      </w:r>
+      <w:r>
+        <w:t xml:space="preserve"> maioria desses dados não está </w:t>
+      </w:r>
+      <w:proofErr w:type="gramStart"/>
+      <w:r>
+        <w:t>armazenado</w:t>
+      </w:r>
+      <w:proofErr w:type="gramEnd"/>
+      <w:r>
+        <w:t xml:space="preserve"> em uma base de dados, ou seja, </w:t>
+      </w:r>
+      <w:r>
+        <w:t>esses dados não estão estruturados.</w:t>
+      </w:r>
+      <w:r>
+        <w:t xml:space="preserve"> </w:t>
       </w:r>
     </w:p>
     <w:p>
@@ -6689,7 +6762,7 @@
         <w:ind w:firstLine="709"/>
       </w:pPr>
       <w:r>
-        <w:t>De fato, esse volume de dados ocupa uma grande demanda nos recursos de TI em uma organização. Porém os benefícios adquiridos podem dar uma severa vantagem competitiva em relação aos concorrentes.</w:t>
+        <w:t>Os dados não estruturados são provenientes de documentos nos mais diversos formatos, tais como textos, imagens, vídeos, páginas Web, dentre outros formatos conhecidos de arquivo. A questão chave é: “Como armazenar de maneira confiável, escalável e segura uma quantidade de dados tão variada e que cresce de maneira tão rápida?”.</w:t>
       </w:r>
     </w:p>
     <w:p>
@@ -6698,15 +6771,81 @@
         <w:ind w:firstLine="709"/>
       </w:pPr>
       <w:r>
-        <w:t xml:space="preserve">Redes Sociais como o </w:t>
-      </w:r>
+        <w:t xml:space="preserve">Com o surgimento deste problema, </w:t>
+      </w:r>
+      <w:r>
+        <w:t xml:space="preserve">nasceu o conceito de </w:t>
+      </w:r>
+      <w:r>
+        <w:t>“</w:t>
+      </w:r>
+      <w:r>
+        <w:rPr>
+          <w:i/>
+        </w:rPr>
+        <w:t>Big Data</w:t>
+      </w:r>
+      <w:r>
+        <w:t xml:space="preserve">”. </w:t>
+      </w:r>
+      <w:proofErr w:type="gramStart"/>
+      <w:r>
+        <w:t xml:space="preserve">O </w:t>
+      </w:r>
+      <w:r>
+        <w:rPr>
+          <w:i/>
+        </w:rPr>
+        <w:t>Big Data</w:t>
+      </w:r>
+      <w:proofErr w:type="gramEnd"/>
+      <w:r>
+        <w:t xml:space="preserve">, de maneira geral, consiste em um armazenamento de massas de dados não estruturados na “nuvem”, de modo que estes sejam coletados, organizados, processados e apresentados de maneira mais rápida e segura possível. </w:t>
+      </w:r>
+    </w:p>
+    <w:p>
+      <w:pPr>
+        <w:pStyle w:val="SemEspaamento"/>
+        <w:ind w:firstLine="708"/>
+      </w:pPr>
       <w:proofErr w:type="spellStart"/>
-      <w:r>
-        <w:t>Facebook</w:t>
+      <w:proofErr w:type="gramStart"/>
+      <w:r>
+        <w:t>LaVelle</w:t>
       </w:r>
       <w:proofErr w:type="spellEnd"/>
-      <w:r>
-        <w:t>, por exemplo, podem ser um diferencial em determinadas áreas, devido à grande quantidade de dados gerados diariamente.</w:t>
+      <w:proofErr w:type="gramEnd"/>
+      <w:r>
+        <w:t xml:space="preserve">, </w:t>
+      </w:r>
+      <w:proofErr w:type="spellStart"/>
+      <w:r>
+        <w:t>Lesser</w:t>
+      </w:r>
+      <w:proofErr w:type="spellEnd"/>
+      <w:r>
+        <w:t xml:space="preserve">, Shockley, Hopkins e </w:t>
+      </w:r>
+      <w:proofErr w:type="spellStart"/>
+      <w:r>
+        <w:t>Kruschwitz</w:t>
+      </w:r>
+      <w:proofErr w:type="spellEnd"/>
+      <w:r>
+        <w:t xml:space="preserve"> (2010) afirmam que a tendência do </w:t>
+      </w:r>
+      <w:r>
+        <w:rPr>
+          <w:i/>
+          <w:lang w:val="pt-PT"/>
+        </w:rPr>
+        <w:t>Big Data</w:t>
+      </w:r>
+      <w:r>
+        <w:rPr>
+          <w:lang w:val="pt-PT"/>
+        </w:rPr>
+        <w:t xml:space="preserve"> está crescendo entre as organizações. As informações estratégicas são coletadas através de canais digitais não estruturados, como: redes sociais, aplicativos de smartphones, e tantos outros dispositivos emergentes baseados na internet. Devido a sua grande quantidade, estes dados devem ser armazenados em uma base de dados consistente e confiável.</w:t>
       </w:r>
     </w:p>
     <w:p>
@@ -6714,42 +6853,205 @@
         <w:pStyle w:val="SemEspaamento"/>
         <w:ind w:firstLine="709"/>
       </w:pPr>
-      <w:r>
-        <w:t xml:space="preserve">Analisando em um cenário nacional, mais precisamente no âmbito político, os presidenciáveis Dilma Rousseff e Aécio Neves, juntos tiveram cerca de 1.585.369 de menções no </w:t>
+      <w:proofErr w:type="gramStart"/>
+      <w:r>
+        <w:t xml:space="preserve">O </w:t>
+      </w:r>
+      <w:r>
+        <w:rPr>
+          <w:i/>
+        </w:rPr>
+        <w:t>Big Data</w:t>
+      </w:r>
+      <w:proofErr w:type="gramEnd"/>
+      <w:r>
+        <w:t xml:space="preserve"> apresenta soluçõe</w:t>
+      </w:r>
+      <w:r>
+        <w:t>s realmente inovadoras, substituindo os tradicionais métodos</w:t>
+      </w:r>
+      <w:r>
+        <w:t xml:space="preserve"> de coleta e armazenamento de dados de todas as organizações que desejam obter um diferencial competitivo no mercado.</w:t>
+      </w:r>
+      <w:r>
+        <w:t xml:space="preserve"> Contudo, é necessário também mudar a cultura da organização para que </w:t>
+      </w:r>
+      <w:proofErr w:type="gramStart"/>
+      <w:r>
+        <w:t xml:space="preserve">o </w:t>
+      </w:r>
+      <w:r>
+        <w:rPr>
+          <w:i/>
+        </w:rPr>
+        <w:t>Big Data</w:t>
+      </w:r>
+      <w:proofErr w:type="gramEnd"/>
+      <w:r>
+        <w:t xml:space="preserve"> apresente o resultado esperado.</w:t>
+      </w:r>
+    </w:p>
+    <w:p>
+      <w:pPr>
+        <w:pStyle w:val="SemEspaamento"/>
+        <w:ind w:firstLine="708"/>
+      </w:pPr>
+      <w:r>
+        <w:t xml:space="preserve">McAfee e </w:t>
       </w:r>
       <w:proofErr w:type="spellStart"/>
       <w:r>
-        <w:t>Facebook</w:t>
+        <w:t>Brynjolfsson</w:t>
       </w:r>
       <w:proofErr w:type="spellEnd"/>
       <w:r>
-        <w:t xml:space="preserve"> e 2.715.438 de </w:t>
-      </w:r>
-      <w:proofErr w:type="spellStart"/>
-      <w:r>
-        <w:t>Tweets</w:t>
-      </w:r>
-      <w:proofErr w:type="spellEnd"/>
-      <w:r>
-        <w:t xml:space="preserve"> nas eleições do ano de 2014 (</w:t>
-      </w:r>
-      <w:r>
-        <w:rPr>
-          <w:szCs w:val="24"/>
-        </w:rPr>
-        <w:t>SCUP IDEAS, 05</w:t>
-      </w:r>
-      <w:r>
-        <w:rPr>
-          <w:szCs w:val="24"/>
-        </w:rPr>
-        <w:t xml:space="preserve"> de </w:t>
-      </w:r>
-      <w:r>
-        <w:rPr>
-          <w:szCs w:val="24"/>
-        </w:rPr>
-        <w:t>fevereiro de 2015).</w:t>
+        <w:t xml:space="preserve"> (2012) afirmam que, </w:t>
+      </w:r>
+      <w:r>
+        <w:t xml:space="preserve">as ferramentas e filosofias </w:t>
+      </w:r>
+      <w:r>
+        <w:t>relacionadas ao</w:t>
+      </w:r>
+      <w:r>
+        <w:t xml:space="preserve"> </w:t>
+      </w:r>
+      <w:r>
+        <w:rPr>
+          <w:i/>
+        </w:rPr>
+        <w:t>Big Data</w:t>
+      </w:r>
+      <w:r>
+        <w:t xml:space="preserve"> </w:t>
+      </w:r>
+      <w:r>
+        <w:t xml:space="preserve">se </w:t>
+      </w:r>
+      <w:r>
+        <w:t xml:space="preserve">disseminaram, </w:t>
+      </w:r>
+      <w:r>
+        <w:t>mudando assim as ideias em longo prazo de gestores</w:t>
+      </w:r>
+      <w:r>
+        <w:t xml:space="preserve"> sobre </w:t>
+      </w:r>
+      <w:r>
+        <w:t>a</w:t>
+      </w:r>
+      <w:r>
+        <w:t xml:space="preserve"> experiência, natureza, e a prática de gestão. </w:t>
+      </w:r>
+      <w:r>
+        <w:t>Desse modo, l</w:t>
+      </w:r>
+      <w:r>
+        <w:t xml:space="preserve">íderes capacitados de todos os setores </w:t>
+      </w:r>
+      <w:r>
+        <w:t xml:space="preserve">do mercado estarão usando </w:t>
+      </w:r>
+      <w:proofErr w:type="gramStart"/>
+      <w:r>
+        <w:t>o</w:t>
+      </w:r>
+      <w:r>
+        <w:t xml:space="preserve"> </w:t>
+      </w:r>
+      <w:r>
+        <w:rPr>
+          <w:i/>
+        </w:rPr>
+        <w:t>Big Data</w:t>
+      </w:r>
+      <w:proofErr w:type="gramEnd"/>
+      <w:r>
+        <w:t xml:space="preserve"> com a devida finalidade </w:t>
+      </w:r>
+      <w:r>
+        <w:t xml:space="preserve">para </w:t>
+      </w:r>
+      <w:r>
+        <w:t>qual</w:t>
+      </w:r>
+      <w:r>
+        <w:t xml:space="preserve"> </w:t>
+      </w:r>
+      <w:r>
+        <w:t>ele foi concebido</w:t>
+      </w:r>
+      <w:r>
+        <w:t>: uma revolução</w:t>
+      </w:r>
+      <w:r>
+        <w:t xml:space="preserve"> na gestão</w:t>
+      </w:r>
+      <w:r>
+        <w:t xml:space="preserve">. </w:t>
+      </w:r>
+      <w:r>
+        <w:t>C</w:t>
+      </w:r>
+      <w:r>
+        <w:t xml:space="preserve">omo em qualquer outra grande mudança </w:t>
+      </w:r>
+      <w:r>
+        <w:t>de negócio, os desafios de</w:t>
+      </w:r>
+      <w:r>
+        <w:t xml:space="preserve"> tornar </w:t>
+      </w:r>
+      <w:proofErr w:type="gramStart"/>
+      <w:r>
+        <w:t xml:space="preserve">o </w:t>
+      </w:r>
+      <w:r>
+        <w:rPr>
+          <w:i/>
+        </w:rPr>
+        <w:t>Big Data</w:t>
+      </w:r>
+      <w:proofErr w:type="gramEnd"/>
+      <w:r>
+        <w:t xml:space="preserve"> operante em uma organização </w:t>
+      </w:r>
+      <w:r>
+        <w:t xml:space="preserve">podem ser </w:t>
+      </w:r>
+      <w:r>
+        <w:t xml:space="preserve">relativamente </w:t>
+      </w:r>
+      <w:r>
+        <w:lastRenderedPageBreak/>
+        <w:t>complexos</w:t>
+      </w:r>
+      <w:r>
+        <w:t xml:space="preserve"> </w:t>
+      </w:r>
+      <w:r>
+        <w:t>em alguns casos,</w:t>
+      </w:r>
+      <w:r>
+        <w:t xml:space="preserve"> </w:t>
+      </w:r>
+      <w:r>
+        <w:t>n</w:t>
+      </w:r>
+      <w:r>
+        <w:t xml:space="preserve">o entanto, é uma transição que </w:t>
+      </w:r>
+      <w:r>
+        <w:t>é indispensável para os</w:t>
+      </w:r>
+      <w:r>
+        <w:t xml:space="preserve"> executivos </w:t>
+      </w:r>
+      <w:r>
+        <w:t>nos dias atuais</w:t>
+      </w:r>
+      <w:r>
+        <w:t>.</w:t>
       </w:r>
     </w:p>
     <w:p>
@@ -6758,7 +7060,85 @@
         <w:ind w:firstLine="709"/>
       </w:pPr>
       <w:r>
-        <w:t xml:space="preserve">De fato, a disputa à presidência estava acirrada. Os marqueteiros de ambos os lados perceberam a importância do volume de dados que eram gerados pelas redes sociais. Desse modo, eles atualizavam as informações dos candidatos quase que em tempo real, a fim de obter vantagens relacionadas aos eleitores. </w:t>
+        <w:t>Devido ao grande número de usuários, r</w:t>
+      </w:r>
+      <w:r>
+        <w:t>e</w:t>
+      </w:r>
+      <w:r>
+        <w:t>des s</w:t>
+      </w:r>
+      <w:r>
+        <w:t xml:space="preserve">ociais como o </w:t>
+      </w:r>
+      <w:proofErr w:type="spellStart"/>
+      <w:r>
+        <w:t>Facebook</w:t>
+      </w:r>
+      <w:proofErr w:type="spellEnd"/>
+      <w:r>
+        <w:t xml:space="preserve"> e o </w:t>
+      </w:r>
+      <w:proofErr w:type="spellStart"/>
+      <w:r>
+        <w:t>Twitter</w:t>
+      </w:r>
+      <w:proofErr w:type="spellEnd"/>
+      <w:r>
+        <w:t xml:space="preserve"> </w:t>
+      </w:r>
+      <w:r>
+        <w:t>geram quantidades enormes de dados por dia. Esses dados são de extrema importância, se forem analisados visando um diferencial competitivo</w:t>
+      </w:r>
+      <w:r>
+        <w:t>.</w:t>
+      </w:r>
+      <w:r>
+        <w:t xml:space="preserve"> </w:t>
+      </w:r>
+      <w:r>
+        <w:t>N</w:t>
+      </w:r>
+      <w:r>
+        <w:t>a área publicitária, por exemplo</w:t>
+      </w:r>
+      <w:r>
+        <w:t>,</w:t>
+      </w:r>
+      <w:r>
+        <w:t xml:space="preserve"> </w:t>
+      </w:r>
+      <w:r>
+        <w:t>c</w:t>
+      </w:r>
+      <w:r>
+        <w:t xml:space="preserve">omo os usuários têm total liberdade para expressarem suas opiniões, torna-se possível obter uma espécie de </w:t>
+      </w:r>
+      <w:proofErr w:type="gramStart"/>
+      <w:r>
+        <w:rPr>
+          <w:i/>
+        </w:rPr>
+        <w:t>feedback</w:t>
+      </w:r>
+      <w:proofErr w:type="gramEnd"/>
+      <w:r>
+        <w:t xml:space="preserve"> por parte dos usuários. </w:t>
+      </w:r>
+      <w:r>
+        <w:t xml:space="preserve">Desse modo, </w:t>
+      </w:r>
+      <w:r>
+        <w:t>a coleta e análise dessa massa de dados se tornam</w:t>
+      </w:r>
+      <w:r>
+        <w:t xml:space="preserve"> indispensáve</w:t>
+      </w:r>
+      <w:r>
+        <w:t>is</w:t>
+      </w:r>
+      <w:r>
+        <w:t>.</w:t>
       </w:r>
     </w:p>
     <w:p>
@@ -6766,22 +7146,371 @@
         <w:pStyle w:val="SemEspaamento"/>
         <w:ind w:firstLine="709"/>
       </w:pPr>
-      <w:r>
-        <w:t xml:space="preserve">Muitos usuários demonstram o contentamento com seus representantes através de redes sociais. De fato, delas são uma forma fácil de expressão. Geralmente, a população tende a se expressar quando ocorrem eventos de grandes proporções nacionais, como uma eleição presidencial. Com esse imenso volume de dados gerados pelos usuários, nasce </w:t>
-      </w:r>
-      <w:proofErr w:type="gramStart"/>
-      <w:r>
-        <w:t xml:space="preserve">o </w:t>
-      </w:r>
-      <w:r>
-        <w:rPr>
-          <w:i/>
-        </w:rPr>
-        <w:t>Big Data</w:t>
-      </w:r>
-      <w:proofErr w:type="gramEnd"/>
-      <w:r>
-        <w:t>.</w:t>
+      <w:proofErr w:type="spellStart"/>
+      <w:r>
+        <w:t>Nagarajan</w:t>
+      </w:r>
+      <w:proofErr w:type="spellEnd"/>
+      <w:r>
+        <w:t xml:space="preserve">, </w:t>
+      </w:r>
+      <w:proofErr w:type="spellStart"/>
+      <w:r>
+        <w:t>Sheth</w:t>
+      </w:r>
+      <w:proofErr w:type="spellEnd"/>
+      <w:r>
+        <w:t xml:space="preserve"> e </w:t>
+      </w:r>
+      <w:proofErr w:type="spellStart"/>
+      <w:r>
+        <w:t>Velmurugan</w:t>
+      </w:r>
+      <w:proofErr w:type="spellEnd"/>
+      <w:r>
+        <w:t xml:space="preserve"> (2011) afirmam que </w:t>
+      </w:r>
+      <w:r>
+        <w:rPr>
+          <w:rStyle w:val="hps"/>
+          <w:lang w:val="pt-PT"/>
+        </w:rPr>
+        <w:t>o compartilhamento de opiniões entre população</w:t>
+      </w:r>
+      <w:r>
+        <w:rPr>
+          <w:lang w:val="pt-PT"/>
+        </w:rPr>
+        <w:t xml:space="preserve"> </w:t>
+      </w:r>
+      <w:r>
+        <w:rPr>
+          <w:rStyle w:val="hps"/>
+          <w:lang w:val="pt-PT"/>
+        </w:rPr>
+        <w:t>tornou-se</w:t>
+      </w:r>
+      <w:r>
+        <w:rPr>
+          <w:lang w:val="pt-PT"/>
+        </w:rPr>
+        <w:t xml:space="preserve"> </w:t>
+      </w:r>
+      <w:r>
+        <w:rPr>
+          <w:rStyle w:val="hps"/>
+          <w:lang w:val="pt-PT"/>
+        </w:rPr>
+        <w:t xml:space="preserve">uma atividade comum nos dias atuais. Isso se deve </w:t>
+      </w:r>
+      <w:r>
+        <w:t>a</w:t>
+      </w:r>
+      <w:r>
+        <w:rPr>
+          <w:rStyle w:val="hps"/>
+          <w:lang w:val="pt-PT"/>
+        </w:rPr>
+        <w:t>o crescimento rápido na popularidade</w:t>
+      </w:r>
+      <w:r>
+        <w:rPr>
+          <w:lang w:val="pt-PT"/>
+        </w:rPr>
+        <w:t xml:space="preserve"> </w:t>
+      </w:r>
+      <w:r>
+        <w:rPr>
+          <w:rStyle w:val="hps"/>
+          <w:lang w:val="pt-PT"/>
+        </w:rPr>
+        <w:t>das redes sociais, bem como o</w:t>
+      </w:r>
+      <w:r>
+        <w:rPr>
+          <w:lang w:val="pt-PT"/>
+        </w:rPr>
+        <w:t xml:space="preserve"> </w:t>
+      </w:r>
+      <w:r>
+        <w:rPr>
+          <w:rStyle w:val="hps"/>
+          <w:lang w:val="pt-PT"/>
+        </w:rPr>
+        <w:t>e</w:t>
+      </w:r>
+      <w:r>
+        <w:rPr>
+          <w:lang w:val="pt-PT"/>
+        </w:rPr>
+        <w:t xml:space="preserve"> </w:t>
+      </w:r>
+      <w:r>
+        <w:rPr>
+          <w:rStyle w:val="hps"/>
+          <w:lang w:val="pt-PT"/>
+        </w:rPr>
+        <w:t>de aparelhos constantemente conectados à internet</w:t>
+      </w:r>
+      <w:r>
+        <w:rPr>
+          <w:lang w:val="pt-PT"/>
+        </w:rPr>
+        <w:t xml:space="preserve">. </w:t>
+      </w:r>
+      <w:r>
+        <w:rPr>
+          <w:rStyle w:val="hps"/>
+          <w:lang w:val="pt-PT"/>
+        </w:rPr>
+        <w:t>Isto nos deu</w:t>
+      </w:r>
+      <w:r>
+        <w:rPr>
+          <w:lang w:val="pt-PT"/>
+        </w:rPr>
+        <w:t xml:space="preserve"> </w:t>
+      </w:r>
+      <w:r>
+        <w:rPr>
+          <w:rStyle w:val="hps"/>
+          <w:lang w:val="pt-PT"/>
+        </w:rPr>
+        <w:t>um</w:t>
+      </w:r>
+      <w:r>
+        <w:rPr>
+          <w:lang w:val="pt-PT"/>
+        </w:rPr>
+        <w:t xml:space="preserve"> </w:t>
+      </w:r>
+      <w:r>
+        <w:rPr>
+          <w:rStyle w:val="hps"/>
+          <w:lang w:val="pt-PT"/>
+        </w:rPr>
+        <w:t>acesso sem precedentes aos</w:t>
+      </w:r>
+      <w:r>
+        <w:rPr>
+          <w:lang w:val="pt-PT"/>
+        </w:rPr>
+        <w:t xml:space="preserve"> </w:t>
+      </w:r>
+      <w:r>
+        <w:rPr>
+          <w:rStyle w:val="hps"/>
+          <w:lang w:val="pt-PT"/>
+        </w:rPr>
+        <w:t>os dados de uma</w:t>
+      </w:r>
+      <w:r>
+        <w:rPr>
+          <w:lang w:val="pt-PT"/>
+        </w:rPr>
+        <w:t xml:space="preserve"> </w:t>
+      </w:r>
+      <w:r>
+        <w:rPr>
+          <w:rStyle w:val="hps"/>
+          <w:lang w:val="pt-PT"/>
+        </w:rPr>
+        <w:t>população,</w:t>
+      </w:r>
+      <w:r>
+        <w:rPr>
+          <w:lang w:val="pt-PT"/>
+        </w:rPr>
+        <w:t xml:space="preserve"> </w:t>
+      </w:r>
+      <w:r>
+        <w:rPr>
+          <w:rStyle w:val="hps"/>
+          <w:lang w:val="pt-PT"/>
+        </w:rPr>
+        <w:t>bem como capacidade de</w:t>
+      </w:r>
+      <w:r>
+        <w:rPr>
+          <w:lang w:val="pt-PT"/>
+        </w:rPr>
+        <w:t xml:space="preserve"> </w:t>
+      </w:r>
+      <w:r>
+        <w:rPr>
+          <w:rStyle w:val="hps"/>
+          <w:lang w:val="pt-PT"/>
+        </w:rPr>
+        <w:t>realizar análises</w:t>
+      </w:r>
+      <w:r>
+        <w:rPr>
+          <w:lang w:val="pt-PT"/>
+        </w:rPr>
+        <w:t xml:space="preserve"> </w:t>
+      </w:r>
+      <w:r>
+        <w:rPr>
+          <w:rStyle w:val="hps"/>
+          <w:lang w:val="pt-PT"/>
+        </w:rPr>
+        <w:t>dos dados</w:t>
+      </w:r>
+      <w:r>
+        <w:rPr>
+          <w:lang w:val="pt-PT"/>
+        </w:rPr>
+        <w:t xml:space="preserve"> </w:t>
+      </w:r>
+      <w:r>
+        <w:rPr>
+          <w:rStyle w:val="hps"/>
+          <w:lang w:val="pt-PT"/>
+        </w:rPr>
+        <w:t>sociais e</w:t>
+      </w:r>
+      <w:r>
+        <w:rPr>
+          <w:lang w:val="pt-PT"/>
+        </w:rPr>
+        <w:t xml:space="preserve"> </w:t>
+      </w:r>
+      <w:r>
+        <w:rPr>
+          <w:rStyle w:val="hps"/>
+          <w:lang w:val="pt-PT"/>
+        </w:rPr>
+        <w:t>o desenvolvimento aplicações</w:t>
+      </w:r>
+      <w:r>
+        <w:rPr>
+          <w:lang w:val="pt-PT"/>
+        </w:rPr>
+        <w:t xml:space="preserve"> </w:t>
+      </w:r>
+      <w:r>
+        <w:rPr>
+          <w:rStyle w:val="hps"/>
+          <w:lang w:val="pt-PT"/>
+        </w:rPr>
+        <w:t>socialmente</w:t>
+      </w:r>
+      <w:r>
+        <w:rPr>
+          <w:lang w:val="pt-PT"/>
+        </w:rPr>
+        <w:t xml:space="preserve"> </w:t>
+      </w:r>
+      <w:r>
+        <w:rPr>
+          <w:rStyle w:val="hps"/>
+          <w:lang w:val="pt-PT"/>
+        </w:rPr>
+        <w:t>inteligentes, seja</w:t>
+      </w:r>
+      <w:r>
+        <w:rPr>
+          <w:lang w:val="pt-PT"/>
+        </w:rPr>
+        <w:t xml:space="preserve"> </w:t>
+      </w:r>
+      <w:r>
+        <w:rPr>
+          <w:rStyle w:val="hps"/>
+          <w:lang w:val="pt-PT"/>
+        </w:rPr>
+        <w:t>no sentido de</w:t>
+      </w:r>
+      <w:r>
+        <w:rPr>
+          <w:lang w:val="pt-PT"/>
+        </w:rPr>
+        <w:t xml:space="preserve"> </w:t>
+      </w:r>
+      <w:r>
+        <w:rPr>
+          <w:rStyle w:val="hps"/>
+          <w:lang w:val="pt-PT"/>
+        </w:rPr>
+        <w:t>entrega de conteúdo</w:t>
+      </w:r>
+      <w:r>
+        <w:rPr>
+          <w:lang w:val="pt-PT"/>
+        </w:rPr>
+        <w:t xml:space="preserve"> </w:t>
+      </w:r>
+      <w:r>
+        <w:rPr>
+          <w:rStyle w:val="hps"/>
+          <w:lang w:val="pt-PT"/>
+        </w:rPr>
+        <w:t>direcionado</w:t>
+      </w:r>
+      <w:r>
+        <w:rPr>
+          <w:lang w:val="pt-PT"/>
+        </w:rPr>
+        <w:t xml:space="preserve">, gestão de crises, organização de </w:t>
+      </w:r>
+      <w:r>
+        <w:rPr>
+          <w:rStyle w:val="hps"/>
+          <w:lang w:val="pt-PT"/>
+        </w:rPr>
+        <w:t>revoluções</w:t>
+      </w:r>
+      <w:r>
+        <w:rPr>
+          <w:lang w:val="pt-PT"/>
+        </w:rPr>
+        <w:t xml:space="preserve"> </w:t>
+      </w:r>
+      <w:r>
+        <w:rPr>
+          <w:rStyle w:val="hps"/>
+          <w:lang w:val="pt-PT"/>
+        </w:rPr>
+        <w:t>ou</w:t>
+      </w:r>
+      <w:r>
+        <w:rPr>
+          <w:lang w:val="pt-PT"/>
+        </w:rPr>
+        <w:t xml:space="preserve"> </w:t>
+      </w:r>
+      <w:r>
+        <w:rPr>
+          <w:rStyle w:val="hps"/>
+          <w:lang w:val="pt-PT"/>
+        </w:rPr>
+        <w:t>a promoção do desenvolvimento</w:t>
+      </w:r>
+      <w:r>
+        <w:rPr>
+          <w:lang w:val="pt-PT"/>
+        </w:rPr>
+        <w:t xml:space="preserve"> </w:t>
+      </w:r>
+      <w:r>
+        <w:rPr>
+          <w:rStyle w:val="hps"/>
+          <w:lang w:val="pt-PT"/>
+        </w:rPr>
+        <w:t>social nos</w:t>
+      </w:r>
+      <w:r>
+        <w:rPr>
+          <w:lang w:val="pt-PT"/>
+        </w:rPr>
+        <w:t xml:space="preserve"> </w:t>
+      </w:r>
+      <w:r>
+        <w:rPr>
+          <w:rStyle w:val="hps"/>
+          <w:lang w:val="pt-PT"/>
+        </w:rPr>
+        <w:t>países em desenvolvimento.</w:t>
       </w:r>
     </w:p>
     <w:p>
@@ -6790,16 +7519,41 @@
         <w:ind w:firstLine="709"/>
       </w:pPr>
       <w:r>
-        <w:t xml:space="preserve">Essa grande quantidade de dados contém opiniões públicas de uma forma totalmente direta. O modelo de análise de dados mais indicado para esta ocasião é feito em forma de estatísticas, processando os dados presentes no </w:t>
-      </w:r>
-      <w:r>
-        <w:rPr>
-          <w:i/>
-        </w:rPr>
-        <w:t>Big Data</w:t>
-      </w:r>
-      <w:r>
-        <w:t>.</w:t>
+        <w:t xml:space="preserve">Analisando em um cenário nacional, mais precisamente no âmbito político, os presidenciáveis Dilma Rousseff e Aécio Neves, juntos tiveram cerca de 1.585.369 de menções no </w:t>
+      </w:r>
+      <w:proofErr w:type="spellStart"/>
+      <w:r>
+        <w:t>Facebook</w:t>
+      </w:r>
+      <w:proofErr w:type="spellEnd"/>
+      <w:r>
+        <w:t xml:space="preserve"> e 2.715.438 de </w:t>
+      </w:r>
+      <w:proofErr w:type="spellStart"/>
+      <w:r>
+        <w:t>Tweets</w:t>
+      </w:r>
+      <w:proofErr w:type="spellEnd"/>
+      <w:r>
+        <w:t xml:space="preserve"> nas eleições do ano de 2014 (</w:t>
+      </w:r>
+      <w:r>
+        <w:rPr>
+          <w:szCs w:val="24"/>
+        </w:rPr>
+        <w:t>SCUP IDEAS</w:t>
+      </w:r>
+      <w:r>
+        <w:rPr>
+          <w:szCs w:val="24"/>
+        </w:rPr>
+        <w:t xml:space="preserve">, </w:t>
+      </w:r>
+      <w:r>
+        <w:rPr>
+          <w:szCs w:val="24"/>
+        </w:rPr>
+        <w:t>2015).</w:t>
       </w:r>
     </w:p>
     <w:p>
@@ -6808,47 +7562,124 @@
         <w:ind w:firstLine="709"/>
       </w:pPr>
       <w:r>
-        <w:t>Com essa análise de opinião pública, os políticos poderão compreender de forma mais clara e objetiva as carências da população, encurtando assim, a relação entre o povo e seus representantes.</w:t>
-      </w:r>
-    </w:p>
-    <w:p>
-      <w:pPr>
-        <w:pStyle w:val="PargrafodaLista"/>
-        <w:spacing w:after="0" w:line="360" w:lineRule="auto"/>
-        <w:ind w:left="0" w:firstLine="709"/>
-        <w:jc w:val="both"/>
-      </w:pPr>
-    </w:p>
-    <w:p>
-      <w:pPr>
-        <w:pStyle w:val="PargrafodaLista"/>
-        <w:spacing w:after="0" w:line="360" w:lineRule="auto"/>
-        <w:ind w:left="0" w:firstLine="709"/>
-        <w:jc w:val="both"/>
-      </w:pPr>
-    </w:p>
-    <w:p>
-      <w:pPr>
-        <w:pStyle w:val="PargrafodaLista"/>
-        <w:spacing w:after="0" w:line="360" w:lineRule="auto"/>
-        <w:ind w:left="0" w:firstLine="709"/>
-        <w:jc w:val="both"/>
-      </w:pPr>
+        <w:t xml:space="preserve">Geralmente, a população tende a se expressar </w:t>
+      </w:r>
+      <w:r>
+        <w:t xml:space="preserve">com maior intensidade </w:t>
+      </w:r>
+      <w:r>
+        <w:t>quando ocorrem eventos de grandes proporções nacionais, como uma eleição presidencial</w:t>
+      </w:r>
+      <w:r>
+        <w:t>.</w:t>
+      </w:r>
+      <w:r>
+        <w:t xml:space="preserve"> </w:t>
+      </w:r>
+      <w:r>
+        <w:t xml:space="preserve">A população também se expressa com certa intensidade no ano da posse oficial, onde as expectativas relacionadas ao candidato são criadas. </w:t>
+      </w:r>
+      <w:r>
+        <w:t xml:space="preserve">Como as redes sociais são um meio de expressão de fácil acesso, quantidades enormes de opiniões, sugestões, críticas, e análises políticas são feitas diariamente. Para se </w:t>
+      </w:r>
+      <w:proofErr w:type="gramStart"/>
+      <w:r>
+        <w:t>obter</w:t>
+      </w:r>
+      <w:proofErr w:type="gramEnd"/>
+      <w:r>
+        <w:t xml:space="preserve"> a vantagem competitiva neste caso, o</w:t>
+      </w:r>
+      <w:r>
+        <w:t xml:space="preserve"> modelo de análise de dados mais indicado é feito em forma de estatísticas, processando os dados </w:t>
+      </w:r>
+      <w:r>
+        <w:t>coletados das redes sociais armazenados</w:t>
+      </w:r>
+      <w:r>
+        <w:t xml:space="preserve"> no </w:t>
+      </w:r>
+      <w:r>
+        <w:rPr>
+          <w:i/>
+        </w:rPr>
+        <w:t>Big Data</w:t>
+      </w:r>
+      <w:r>
+        <w:t>.</w:t>
+      </w:r>
+    </w:p>
+    <w:p>
+      <w:pPr>
+        <w:pStyle w:val="SemEspaamento"/>
+        <w:ind w:firstLine="709"/>
+      </w:pPr>
+      <w:r>
+        <w:t>Com essa análise</w:t>
+      </w:r>
+      <w:r>
+        <w:t xml:space="preserve">, os políticos poderão compreender de forma mais clara e objetiva as carências da população, encurtando assim, </w:t>
+      </w:r>
+      <w:r>
+        <w:t xml:space="preserve">a sua relação com a população. Desse modo, </w:t>
+      </w:r>
+      <w:r>
+        <w:t>as</w:t>
+      </w:r>
+      <w:r>
+        <w:t xml:space="preserve"> </w:t>
+      </w:r>
+      <w:r>
+        <w:t>“</w:t>
+      </w:r>
+      <w:r>
+        <w:t>duas faces</w:t>
+      </w:r>
+      <w:r>
+        <w:t>” são beneficiadas</w:t>
+      </w:r>
+      <w:r>
+        <w:t xml:space="preserve">: </w:t>
+      </w:r>
+      <w:r>
+        <w:t>Os políticos obtêm</w:t>
+      </w:r>
+      <w:r>
+        <w:t xml:space="preserve"> a vantagem competitiva em relação aos demais candidatos, e a população se vê melhor atendida pelo poder p</w:t>
+      </w:r>
+      <w:r>
+        <w:t>ú</w:t>
+      </w:r>
+      <w:r>
+        <w:t>blico</w:t>
+      </w:r>
+      <w:r>
+        <w:t xml:space="preserve">. Ambos devido à exposição de dados feita pela análise do </w:t>
+      </w:r>
+      <w:r>
+        <w:rPr>
+          <w:i/>
+        </w:rPr>
+        <w:t>Big Data</w:t>
+      </w:r>
+      <w:r>
+        <w:t>.</w:t>
+      </w:r>
     </w:p>
     <w:p>
       <w:pPr>
         <w:pStyle w:val="Ttulo1"/>
         <w:autoSpaceDN/>
       </w:pPr>
-      <w:bookmarkStart w:id="5" w:name="_Toc318361702"/>
-      <w:bookmarkStart w:id="6" w:name="_Toc318447223"/>
-      <w:bookmarkStart w:id="7" w:name="_Toc418446667"/>
-      <w:bookmarkStart w:id="8" w:name="_Toc418447393"/>
+      <w:bookmarkStart w:id="5" w:name="_Toc418447393"/>
+      <w:bookmarkStart w:id="6" w:name="_Toc318361702"/>
+      <w:bookmarkStart w:id="7" w:name="_Toc318447223"/>
+      <w:bookmarkStart w:id="8" w:name="_Toc418446667"/>
       <w:r>
         <w:lastRenderedPageBreak/>
         <w:t>OBJETIVOS</w:t>
       </w:r>
-      <w:bookmarkEnd w:id="8"/>
+      <w:bookmarkEnd w:id="5"/>
     </w:p>
     <w:p>
       <w:pPr>
@@ -6889,35 +7720,7 @@
           <w:rFonts w:ascii="Times New Roman" w:hAnsi="Times New Roman"/>
           <w:sz w:val="24"/>
         </w:rPr>
-        <w:t>No</w:t>
-      </w:r>
-      <w:r>
-        <w:rPr>
-          <w:rFonts w:ascii="Times New Roman" w:hAnsi="Times New Roman"/>
-          <w:sz w:val="24"/>
-        </w:rPr>
-        <w:t>s</w:t>
-      </w:r>
-      <w:r>
-        <w:rPr>
-          <w:rFonts w:ascii="Times New Roman" w:hAnsi="Times New Roman"/>
-          <w:sz w:val="24"/>
-        </w:rPr>
-        <w:t xml:space="preserve"> </w:t>
-      </w:r>
-      <w:r>
-        <w:rPr>
-          <w:rFonts w:ascii="Times New Roman" w:hAnsi="Times New Roman"/>
-          <w:sz w:val="24"/>
-        </w:rPr>
-        <w:t>objetivos</w:t>
-      </w:r>
-      <w:r>
-        <w:rPr>
-          <w:rFonts w:ascii="Times New Roman" w:hAnsi="Times New Roman"/>
-          <w:sz w:val="24"/>
-        </w:rPr>
-        <w:t xml:space="preserve"> serão descritos </w:t>
+        <w:t xml:space="preserve">Nos objetivos serão descritos </w:t>
       </w:r>
       <w:r>
         <w:rPr>
@@ -6931,35 +7734,7 @@
           <w:rFonts w:ascii="Times New Roman" w:hAnsi="Times New Roman"/>
           <w:sz w:val="24"/>
         </w:rPr>
-        <w:t xml:space="preserve">o </w:t>
-      </w:r>
-      <w:r>
-        <w:rPr>
-          <w:rFonts w:ascii="Times New Roman" w:hAnsi="Times New Roman"/>
-          <w:sz w:val="24"/>
-        </w:rPr>
-        <w:t>objetivo geral e os objetivos específicos do projeto</w:t>
-      </w:r>
-      <w:r>
-        <w:rPr>
-          <w:rFonts w:ascii="Times New Roman" w:hAnsi="Times New Roman"/>
-          <w:sz w:val="24"/>
-        </w:rPr>
-        <w:t xml:space="preserve">, </w:t>
-      </w:r>
-      <w:r>
-        <w:rPr>
-          <w:rFonts w:ascii="Times New Roman" w:hAnsi="Times New Roman"/>
-          <w:sz w:val="24"/>
-        </w:rPr>
-        <w:t>demonstrando quais são as intenções do</w:t>
-      </w:r>
-      <w:r>
-        <w:rPr>
-          <w:rFonts w:ascii="Times New Roman" w:hAnsi="Times New Roman"/>
-          <w:sz w:val="24"/>
-        </w:rPr>
-        <w:t xml:space="preserve"> desenvolvimento do projeto.</w:t>
+        <w:t>o objetivo geral e os objetivos específicos do projeto, demonstrando quais são as intenções do desenvolvimento do projeto.</w:t>
       </w:r>
     </w:p>
     <w:p>
@@ -6981,9 +7756,9 @@
       <w:r>
         <w:t>Objetivo Geral</w:t>
       </w:r>
-      <w:bookmarkEnd w:id="5"/>
       <w:bookmarkEnd w:id="6"/>
       <w:bookmarkEnd w:id="7"/>
+      <w:bookmarkEnd w:id="8"/>
       <w:bookmarkEnd w:id="9"/>
     </w:p>
     <w:p>
@@ -7121,11 +7896,9 @@
       <w:r>
         <w:t xml:space="preserve">Coletar uma massa de dados relacionados </w:t>
       </w:r>
-      <w:proofErr w:type="gramStart"/>
-      <w:r>
-        <w:t>a</w:t>
-      </w:r>
-      <w:proofErr w:type="gramEnd"/>
+      <w:r>
+        <w:t>à</w:t>
+      </w:r>
       <w:r>
         <w:t xml:space="preserve"> política das redes sociais através de palavras-chave;</w:t>
       </w:r>
@@ -8127,7 +8900,7 @@
         <mc:AlternateContent>
           <mc:Choice Requires="wps">
             <w:drawing>
-              <wp:anchor distT="0" distB="0" distL="114300" distR="114300" simplePos="0" relativeHeight="251670528" behindDoc="0" locked="0" layoutInCell="1" allowOverlap="1" wp14:anchorId="7E000FA6" wp14:editId="63654EB6">
+              <wp:anchor distT="0" distB="0" distL="114300" distR="114300" simplePos="0" relativeHeight="251670528" behindDoc="0" locked="0" layoutInCell="1" allowOverlap="1" wp14:anchorId="0168B6C2" wp14:editId="2937DE7C">
                 <wp:simplePos x="0" y="0"/>
                 <wp:positionH relativeFrom="column">
                   <wp:posOffset>4215765</wp:posOffset>
@@ -29151,7 +29924,212 @@
     <w:p>
       <w:pPr>
         <w:spacing w:after="0" w:line="240" w:lineRule="auto"/>
-        <w:jc w:val="both"/>
+        <w:rPr>
+          <w:rFonts w:ascii="Times New Roman" w:hAnsi="Times New Roman"/>
+          <w:sz w:val="24"/>
+          <w:szCs w:val="24"/>
+        </w:rPr>
+      </w:pPr>
+      <w:r>
+        <w:rPr>
+          <w:rFonts w:ascii="Times New Roman" w:hAnsi="Times New Roman"/>
+          <w:sz w:val="24"/>
+          <w:szCs w:val="24"/>
+        </w:rPr>
+        <w:t>LAVELLE, S.; LESSER, E</w:t>
+      </w:r>
+      <w:proofErr w:type="gramStart"/>
+      <w:r>
+        <w:rPr>
+          <w:rFonts w:ascii="Times New Roman" w:hAnsi="Times New Roman"/>
+          <w:sz w:val="24"/>
+          <w:szCs w:val="24"/>
+        </w:rPr>
+        <w:t>.;</w:t>
+      </w:r>
+      <w:proofErr w:type="gramEnd"/>
+      <w:r>
+        <w:rPr>
+          <w:rFonts w:ascii="Times New Roman" w:hAnsi="Times New Roman"/>
+          <w:sz w:val="24"/>
+          <w:szCs w:val="24"/>
+        </w:rPr>
+        <w:t xml:space="preserve"> SHOCKLEY, R.; HOPKINS, M. S.; </w:t>
+      </w:r>
+      <w:r>
+        <w:rPr>
+          <w:rFonts w:ascii="Times New Roman" w:hAnsi="Times New Roman"/>
+          <w:sz w:val="24"/>
+          <w:szCs w:val="24"/>
+        </w:rPr>
+        <w:t>KRUSCHWITZ</w:t>
+      </w:r>
+      <w:r>
+        <w:rPr>
+          <w:rFonts w:ascii="Times New Roman" w:hAnsi="Times New Roman"/>
+          <w:sz w:val="24"/>
+          <w:szCs w:val="24"/>
+        </w:rPr>
+        <w:t xml:space="preserve">, N. </w:t>
+      </w:r>
+      <w:r>
+        <w:rPr>
+          <w:rFonts w:ascii="Times New Roman" w:hAnsi="Times New Roman"/>
+          <w:b/>
+          <w:sz w:val="24"/>
+          <w:szCs w:val="24"/>
+        </w:rPr>
+        <w:t xml:space="preserve">Big Data, </w:t>
+      </w:r>
+      <w:proofErr w:type="spellStart"/>
+      <w:r>
+        <w:rPr>
+          <w:rFonts w:ascii="Times New Roman" w:hAnsi="Times New Roman"/>
+          <w:b/>
+          <w:sz w:val="24"/>
+          <w:szCs w:val="24"/>
+        </w:rPr>
+        <w:t>Analytics</w:t>
+      </w:r>
+      <w:proofErr w:type="spellEnd"/>
+      <w:r>
+        <w:rPr>
+          <w:rFonts w:ascii="Times New Roman" w:hAnsi="Times New Roman"/>
+          <w:b/>
+          <w:sz w:val="24"/>
+          <w:szCs w:val="24"/>
+        </w:rPr>
+        <w:t xml:space="preserve"> </w:t>
+      </w:r>
+      <w:proofErr w:type="spellStart"/>
+      <w:r>
+        <w:rPr>
+          <w:rFonts w:ascii="Times New Roman" w:hAnsi="Times New Roman"/>
+          <w:b/>
+          <w:sz w:val="24"/>
+          <w:szCs w:val="24"/>
+        </w:rPr>
+        <w:t>and</w:t>
+      </w:r>
+      <w:proofErr w:type="spellEnd"/>
+      <w:r>
+        <w:rPr>
+          <w:rFonts w:ascii="Times New Roman" w:hAnsi="Times New Roman"/>
+          <w:b/>
+          <w:sz w:val="24"/>
+          <w:szCs w:val="24"/>
+        </w:rPr>
+        <w:t xml:space="preserve"> </w:t>
+      </w:r>
+      <w:proofErr w:type="spellStart"/>
+      <w:r>
+        <w:rPr>
+          <w:rFonts w:ascii="Times New Roman" w:hAnsi="Times New Roman"/>
+          <w:b/>
+          <w:sz w:val="24"/>
+          <w:szCs w:val="24"/>
+        </w:rPr>
+        <w:t>the</w:t>
+      </w:r>
+      <w:proofErr w:type="spellEnd"/>
+      <w:r>
+        <w:rPr>
+          <w:rFonts w:ascii="Times New Roman" w:hAnsi="Times New Roman"/>
+          <w:b/>
+          <w:sz w:val="24"/>
+          <w:szCs w:val="24"/>
+        </w:rPr>
+        <w:t xml:space="preserve"> Path </w:t>
+      </w:r>
+      <w:proofErr w:type="spellStart"/>
+      <w:r>
+        <w:rPr>
+          <w:rFonts w:ascii="Times New Roman" w:hAnsi="Times New Roman"/>
+          <w:b/>
+          <w:sz w:val="24"/>
+          <w:szCs w:val="24"/>
+        </w:rPr>
+        <w:t>From</w:t>
+      </w:r>
+      <w:proofErr w:type="spellEnd"/>
+      <w:r>
+        <w:rPr>
+          <w:rFonts w:ascii="Times New Roman" w:hAnsi="Times New Roman"/>
+          <w:b/>
+          <w:sz w:val="24"/>
+          <w:szCs w:val="24"/>
+        </w:rPr>
+        <w:t xml:space="preserve"> Insights </w:t>
+      </w:r>
+      <w:proofErr w:type="spellStart"/>
+      <w:r>
+        <w:rPr>
+          <w:rFonts w:ascii="Times New Roman" w:hAnsi="Times New Roman"/>
+          <w:b/>
+          <w:sz w:val="24"/>
+          <w:szCs w:val="24"/>
+        </w:rPr>
+        <w:t>to</w:t>
+      </w:r>
+      <w:proofErr w:type="spellEnd"/>
+      <w:r>
+        <w:rPr>
+          <w:rFonts w:ascii="Times New Roman" w:hAnsi="Times New Roman"/>
+          <w:b/>
+          <w:sz w:val="24"/>
+          <w:szCs w:val="24"/>
+        </w:rPr>
+        <w:t xml:space="preserve"> </w:t>
+      </w:r>
+      <w:proofErr w:type="spellStart"/>
+      <w:r>
+        <w:rPr>
+          <w:rFonts w:ascii="Times New Roman" w:hAnsi="Times New Roman"/>
+          <w:b/>
+          <w:sz w:val="24"/>
+          <w:szCs w:val="24"/>
+        </w:rPr>
+        <w:t>Value</w:t>
+      </w:r>
+      <w:proofErr w:type="spellEnd"/>
+      <w:r>
+        <w:rPr>
+          <w:rFonts w:ascii="Times New Roman" w:hAnsi="Times New Roman"/>
+          <w:sz w:val="24"/>
+          <w:szCs w:val="24"/>
+        </w:rPr>
+        <w:t>. Disponível em: &lt;</w:t>
+      </w:r>
+      <w:r>
+        <w:rPr>
+          <w:rFonts w:ascii="Times New Roman" w:hAnsi="Times New Roman"/>
+          <w:sz w:val="24"/>
+          <w:szCs w:val="24"/>
+        </w:rPr>
+        <w:t>http://sloanreview.mit.edu/article/big-data-analytics-and-the-path-from-insights-to-value/</w:t>
+      </w:r>
+      <w:r>
+        <w:rPr>
+          <w:rFonts w:ascii="Times New Roman" w:hAnsi="Times New Roman"/>
+          <w:sz w:val="24"/>
+          <w:szCs w:val="24"/>
+        </w:rPr>
+        <w:t>&gt;. Acessado em 05/05/2015.</w:t>
+      </w:r>
+    </w:p>
+    <w:p>
+      <w:pPr>
+        <w:spacing w:after="0" w:line="240" w:lineRule="auto"/>
+        <w:rPr>
+          <w:rFonts w:ascii="Times New Roman" w:hAnsi="Times New Roman"/>
+          <w:sz w:val="24"/>
+          <w:szCs w:val="24"/>
+        </w:rPr>
+      </w:pPr>
+    </w:p>
+    <w:p>
+      <w:pPr>
+        <w:spacing w:after="0" w:line="240" w:lineRule="auto"/>
         <w:rPr>
           <w:rFonts w:ascii="Times New Roman" w:hAnsi="Times New Roman"/>
           <w:sz w:val="24"/>
@@ -29402,7 +30380,6 @@
     <w:p>
       <w:pPr>
         <w:spacing w:after="0" w:line="240" w:lineRule="auto"/>
-        <w:jc w:val="both"/>
         <w:rPr>
           <w:rFonts w:ascii="Times New Roman" w:hAnsi="Times New Roman"/>
           <w:sz w:val="24"/>
@@ -29414,7 +30391,6 @@
       <w:pPr>
         <w:pStyle w:val="Padro"/>
         <w:spacing w:after="0" w:line="240" w:lineRule="auto"/>
-        <w:jc w:val="both"/>
       </w:pPr>
       <w:r>
         <w:t xml:space="preserve">MAGNO, A. </w:t>
@@ -29441,7 +30417,6 @@
       <w:pPr>
         <w:pStyle w:val="Padro"/>
         <w:spacing w:after="0" w:line="240" w:lineRule="auto"/>
-        <w:jc w:val="both"/>
         <w:rPr>
           <w:noProof/>
           <w:lang w:eastAsia="pt-BR"/>
@@ -29468,7 +30443,6 @@
       <w:pPr>
         <w:pStyle w:val="Padro"/>
         <w:spacing w:after="0" w:line="240" w:lineRule="auto"/>
-        <w:jc w:val="both"/>
         <w:rPr>
           <w:noProof/>
           <w:lang w:eastAsia="pt-BR"/>
@@ -29479,14 +30453,25 @@
       <w:pPr>
         <w:pStyle w:val="Padro"/>
         <w:spacing w:after="0" w:line="240" w:lineRule="auto"/>
-        <w:jc w:val="both"/>
         <w:rPr>
           <w:noProof/>
           <w:lang w:eastAsia="pt-BR"/>
         </w:rPr>
       </w:pPr>
       <w:r>
-        <w:t xml:space="preserve">MARCONI, Marina Andrade; LAKATOS, Eva Maria. </w:t>
+        <w:t>MARCONI, M</w:t>
+      </w:r>
+      <w:r>
+        <w:t>.</w:t>
+      </w:r>
+      <w:r>
+        <w:t xml:space="preserve"> A; LAKATOS, E</w:t>
+      </w:r>
+      <w:r>
+        <w:t>.</w:t>
+      </w:r>
+      <w:r>
+        <w:t xml:space="preserve"> M. </w:t>
       </w:r>
       <w:r>
         <w:rPr>
@@ -29510,7 +30495,6 @@
       <w:pPr>
         <w:pStyle w:val="Padro"/>
         <w:spacing w:after="0" w:line="240" w:lineRule="auto"/>
-        <w:jc w:val="both"/>
         <w:rPr>
           <w:noProof/>
           <w:lang w:eastAsia="pt-BR"/>
@@ -29520,7 +30504,6 @@
     <w:p>
       <w:pPr>
         <w:spacing w:after="0" w:line="240" w:lineRule="auto"/>
-        <w:jc w:val="both"/>
         <w:rPr>
           <w:rFonts w:ascii="Times New Roman" w:hAnsi="Times New Roman"/>
           <w:sz w:val="24"/>
@@ -29737,7 +30720,6 @@
     <w:p>
       <w:pPr>
         <w:spacing w:after="0" w:line="240" w:lineRule="auto"/>
-        <w:jc w:val="both"/>
         <w:rPr>
           <w:rFonts w:ascii="Times New Roman" w:hAnsi="Times New Roman"/>
           <w:sz w:val="24"/>
@@ -29749,6 +30731,222 @@
       <w:pPr>
         <w:spacing w:after="0" w:line="240" w:lineRule="auto"/>
         <w:rPr>
+          <w:rFonts w:ascii="Times New Roman" w:eastAsiaTheme="minorHAnsi" w:hAnsi="Times New Roman"/>
+          <w:iCs/>
+          <w:sz w:val="24"/>
+          <w:szCs w:val="24"/>
+        </w:rPr>
+      </w:pPr>
+      <w:r>
+        <w:rPr>
+          <w:rFonts w:ascii="Times New Roman" w:hAnsi="Times New Roman"/>
+          <w:sz w:val="24"/>
+          <w:szCs w:val="24"/>
+        </w:rPr>
+        <w:t>M</w:t>
+      </w:r>
+      <w:r>
+        <w:rPr>
+          <w:rFonts w:ascii="Times New Roman" w:hAnsi="Times New Roman"/>
+          <w:sz w:val="24"/>
+          <w:szCs w:val="24"/>
+        </w:rPr>
+        <w:t>C</w:t>
+      </w:r>
+      <w:r>
+        <w:rPr>
+          <w:rFonts w:ascii="Times New Roman" w:hAnsi="Times New Roman"/>
+          <w:sz w:val="24"/>
+          <w:szCs w:val="24"/>
+        </w:rPr>
+        <w:t>A</w:t>
+      </w:r>
+      <w:r>
+        <w:rPr>
+          <w:rFonts w:ascii="Times New Roman" w:hAnsi="Times New Roman"/>
+          <w:sz w:val="24"/>
+          <w:szCs w:val="24"/>
+        </w:rPr>
+        <w:t>FEE</w:t>
+      </w:r>
+      <w:r>
+        <w:rPr>
+          <w:rFonts w:ascii="Times New Roman" w:hAnsi="Times New Roman"/>
+          <w:sz w:val="24"/>
+          <w:szCs w:val="24"/>
+        </w:rPr>
+        <w:t>, A</w:t>
+      </w:r>
+      <w:r>
+        <w:rPr>
+          <w:rFonts w:ascii="Times New Roman" w:hAnsi="Times New Roman"/>
+          <w:sz w:val="24"/>
+          <w:szCs w:val="24"/>
+        </w:rPr>
+        <w:t>.</w:t>
+      </w:r>
+      <w:r>
+        <w:rPr>
+          <w:rFonts w:ascii="Times New Roman" w:hAnsi="Times New Roman"/>
+          <w:sz w:val="24"/>
+          <w:szCs w:val="24"/>
+        </w:rPr>
+        <w:t xml:space="preserve">; </w:t>
+      </w:r>
+      <w:r>
+        <w:rPr>
+          <w:rFonts w:ascii="Times New Roman" w:eastAsiaTheme="minorHAnsi" w:hAnsi="Times New Roman"/>
+          <w:iCs/>
+          <w:sz w:val="24"/>
+          <w:szCs w:val="24"/>
+        </w:rPr>
+        <w:t>B</w:t>
+      </w:r>
+      <w:r>
+        <w:rPr>
+          <w:rFonts w:ascii="Times New Roman" w:eastAsiaTheme="minorHAnsi" w:hAnsi="Times New Roman"/>
+          <w:iCs/>
+          <w:sz w:val="24"/>
+          <w:szCs w:val="24"/>
+        </w:rPr>
+        <w:t>RYNJOLFSSON</w:t>
+      </w:r>
+      <w:r>
+        <w:rPr>
+          <w:rFonts w:ascii="Times New Roman" w:eastAsiaTheme="minorHAnsi" w:hAnsi="Times New Roman"/>
+          <w:iCs/>
+          <w:sz w:val="24"/>
+          <w:szCs w:val="24"/>
+        </w:rPr>
+        <w:t xml:space="preserve">, E. </w:t>
+      </w:r>
+      <w:r>
+        <w:rPr>
+          <w:rFonts w:ascii="Times New Roman" w:eastAsiaTheme="minorHAnsi" w:hAnsi="Times New Roman"/>
+          <w:b/>
+          <w:iCs/>
+          <w:sz w:val="24"/>
+          <w:szCs w:val="24"/>
+        </w:rPr>
+        <w:t xml:space="preserve">Big Data: The Management </w:t>
+      </w:r>
+      <w:proofErr w:type="spellStart"/>
+      <w:r>
+        <w:rPr>
+          <w:rFonts w:ascii="Times New Roman" w:eastAsiaTheme="minorHAnsi" w:hAnsi="Times New Roman"/>
+          <w:b/>
+          <w:iCs/>
+          <w:sz w:val="24"/>
+          <w:szCs w:val="24"/>
+        </w:rPr>
+        <w:t>Revolution</w:t>
+      </w:r>
+      <w:proofErr w:type="spellEnd"/>
+      <w:r>
+        <w:rPr>
+          <w:rFonts w:ascii="Times New Roman" w:eastAsiaTheme="minorHAnsi" w:hAnsi="Times New Roman"/>
+          <w:iCs/>
+          <w:sz w:val="24"/>
+          <w:szCs w:val="24"/>
+        </w:rPr>
+        <w:t>.</w:t>
+      </w:r>
+      <w:r>
+        <w:rPr>
+          <w:rFonts w:ascii="Times New Roman" w:eastAsiaTheme="minorHAnsi" w:hAnsi="Times New Roman"/>
+          <w:iCs/>
+          <w:sz w:val="24"/>
+          <w:szCs w:val="24"/>
+        </w:rPr>
+        <w:t xml:space="preserve"> Disponível em:</w:t>
+      </w:r>
+      <w:r>
+        <w:rPr>
+          <w:rFonts w:ascii="Times New Roman" w:eastAsiaTheme="minorHAnsi" w:hAnsi="Times New Roman"/>
+          <w:iCs/>
+          <w:sz w:val="24"/>
+          <w:szCs w:val="24"/>
+        </w:rPr>
+        <w:t xml:space="preserve"> </w:t>
+      </w:r>
+      <w:r>
+        <w:rPr>
+          <w:rFonts w:ascii="Times New Roman" w:eastAsiaTheme="minorHAnsi" w:hAnsi="Times New Roman"/>
+          <w:iCs/>
+          <w:sz w:val="24"/>
+          <w:szCs w:val="24"/>
+        </w:rPr>
+        <w:t>&lt;</w:t>
+      </w:r>
+      <w:r>
+        <w:rPr>
+          <w:rFonts w:ascii="Times New Roman" w:eastAsiaTheme="minorHAnsi" w:hAnsi="Times New Roman"/>
+          <w:iCs/>
+          <w:sz w:val="24"/>
+          <w:szCs w:val="24"/>
+        </w:rPr>
+        <w:t>http://www.researchgate.net/profile/Erik_Brynjolfsson2/publication/232279314_Big_data_t</w:t>
+      </w:r>
+      <w:r>
+        <w:rPr>
+          <w:rFonts w:ascii="Times New Roman" w:eastAsiaTheme="minorHAnsi" w:hAnsi="Times New Roman"/>
+          <w:iCs/>
+          <w:sz w:val="24"/>
+          <w:szCs w:val="24"/>
+        </w:rPr>
+        <w:t>h</w:t>
+      </w:r>
+      <w:r>
+        <w:rPr>
+          <w:rFonts w:ascii="Times New Roman" w:eastAsiaTheme="minorHAnsi" w:hAnsi="Times New Roman"/>
+          <w:iCs/>
+          <w:sz w:val="24"/>
+          <w:szCs w:val="24"/>
+        </w:rPr>
+        <w:t>e_management_revolution/links/53ecf40e0cf23733e804e561.pdf</w:t>
+      </w:r>
+      <w:r>
+        <w:rPr>
+          <w:rFonts w:ascii="Times New Roman" w:eastAsiaTheme="minorHAnsi" w:hAnsi="Times New Roman"/>
+          <w:iCs/>
+          <w:sz w:val="24"/>
+          <w:szCs w:val="24"/>
+        </w:rPr>
+        <w:t>&gt;. Acessado em 04/05/201</w:t>
+      </w:r>
+      <w:r>
+        <w:rPr>
+          <w:rFonts w:ascii="Times New Roman" w:eastAsiaTheme="minorHAnsi" w:hAnsi="Times New Roman"/>
+          <w:iCs/>
+          <w:sz w:val="24"/>
+          <w:szCs w:val="24"/>
+        </w:rPr>
+        <w:t>5</w:t>
+      </w:r>
+      <w:r>
+        <w:rPr>
+          <w:rFonts w:ascii="Times New Roman" w:eastAsiaTheme="minorHAnsi" w:hAnsi="Times New Roman"/>
+          <w:iCs/>
+          <w:sz w:val="24"/>
+          <w:szCs w:val="24"/>
+        </w:rPr>
+        <w:t>.</w:t>
+      </w:r>
+    </w:p>
+    <w:p>
+      <w:pPr>
+        <w:spacing w:after="0" w:line="240" w:lineRule="auto"/>
+        <w:rPr>
+          <w:rFonts w:ascii="Times New Roman" w:hAnsi="Times New Roman"/>
+          <w:sz w:val="24"/>
+          <w:szCs w:val="24"/>
+        </w:rPr>
+      </w:pPr>
+    </w:p>
+    <w:p>
+      <w:pPr>
+        <w:spacing w:after="0" w:line="240" w:lineRule="auto"/>
+        <w:rPr>
           <w:rFonts w:ascii="Times New Roman" w:hAnsi="Times New Roman"/>
           <w:sz w:val="24"/>
           <w:szCs w:val="24"/>
@@ -29844,6 +31042,233 @@
           <w:szCs w:val="24"/>
         </w:rPr>
         <w:t>2015.</w:t>
+      </w:r>
+    </w:p>
+    <w:p>
+      <w:pPr>
+        <w:spacing w:after="0" w:line="240" w:lineRule="auto"/>
+        <w:rPr>
+          <w:rFonts w:ascii="Times New Roman" w:hAnsi="Times New Roman"/>
+          <w:sz w:val="24"/>
+          <w:szCs w:val="24"/>
+        </w:rPr>
+      </w:pPr>
+    </w:p>
+    <w:p>
+      <w:pPr>
+        <w:spacing w:after="0" w:line="240" w:lineRule="auto"/>
+        <w:rPr>
+          <w:rFonts w:ascii="Times New Roman" w:eastAsia="Times New Roman" w:hAnsi="Times New Roman"/>
+          <w:sz w:val="24"/>
+          <w:szCs w:val="24"/>
+          <w:lang w:eastAsia="pt-BR"/>
+        </w:rPr>
+      </w:pPr>
+      <w:r>
+        <w:rPr>
+          <w:rFonts w:ascii="Times New Roman" w:hAnsi="Times New Roman"/>
+          <w:sz w:val="24"/>
+          <w:szCs w:val="24"/>
+        </w:rPr>
+        <w:t>NAGARAJAN</w:t>
+      </w:r>
+      <w:r>
+        <w:rPr>
+          <w:rFonts w:ascii="Times New Roman" w:hAnsi="Times New Roman"/>
+          <w:sz w:val="24"/>
+          <w:szCs w:val="24"/>
+        </w:rPr>
+        <w:t>, M.;</w:t>
+      </w:r>
+      <w:r>
+        <w:rPr>
+          <w:rFonts w:ascii="Times New Roman" w:hAnsi="Times New Roman"/>
+          <w:sz w:val="24"/>
+          <w:szCs w:val="24"/>
+        </w:rPr>
+        <w:t xml:space="preserve"> SHETH</w:t>
+      </w:r>
+      <w:r>
+        <w:rPr>
+          <w:rFonts w:ascii="Times New Roman" w:hAnsi="Times New Roman"/>
+          <w:sz w:val="24"/>
+          <w:szCs w:val="24"/>
+        </w:rPr>
+        <w:t xml:space="preserve"> A.;</w:t>
+      </w:r>
+      <w:r>
+        <w:rPr>
+          <w:rFonts w:ascii="Times New Roman" w:hAnsi="Times New Roman"/>
+          <w:sz w:val="24"/>
+          <w:szCs w:val="24"/>
+        </w:rPr>
+        <w:t xml:space="preserve"> VELMURUGAN</w:t>
+      </w:r>
+      <w:r>
+        <w:rPr>
+          <w:rFonts w:ascii="Times New Roman" w:hAnsi="Times New Roman"/>
+          <w:sz w:val="24"/>
+          <w:szCs w:val="24"/>
+        </w:rPr>
+        <w:t xml:space="preserve">, S. </w:t>
+      </w:r>
+      <w:proofErr w:type="spellStart"/>
+      <w:r>
+        <w:rPr>
+          <w:rFonts w:ascii="Times New Roman" w:eastAsia="Times New Roman" w:hAnsi="Times New Roman"/>
+          <w:b/>
+          <w:sz w:val="24"/>
+          <w:szCs w:val="24"/>
+          <w:lang w:eastAsia="pt-BR"/>
+        </w:rPr>
+        <w:t>Citizen</w:t>
+      </w:r>
+      <w:proofErr w:type="spellEnd"/>
+      <w:r>
+        <w:rPr>
+          <w:rFonts w:ascii="Times New Roman" w:eastAsia="Times New Roman" w:hAnsi="Times New Roman"/>
+          <w:b/>
+          <w:sz w:val="24"/>
+          <w:szCs w:val="24"/>
+          <w:lang w:eastAsia="pt-BR"/>
+        </w:rPr>
+        <w:t xml:space="preserve"> Sensor Data Mining, Social Media </w:t>
+      </w:r>
+      <w:proofErr w:type="spellStart"/>
+      <w:r>
+        <w:rPr>
+          <w:rFonts w:ascii="Times New Roman" w:eastAsia="Times New Roman" w:hAnsi="Times New Roman"/>
+          <w:b/>
+          <w:sz w:val="24"/>
+          <w:szCs w:val="24"/>
+          <w:lang w:eastAsia="pt-BR"/>
+        </w:rPr>
+        <w:t>Analytics</w:t>
+      </w:r>
+      <w:proofErr w:type="spellEnd"/>
+      <w:r>
+        <w:rPr>
+          <w:rFonts w:ascii="Times New Roman" w:eastAsia="Times New Roman" w:hAnsi="Times New Roman"/>
+          <w:b/>
+          <w:sz w:val="24"/>
+          <w:szCs w:val="24"/>
+          <w:lang w:eastAsia="pt-BR"/>
+        </w:rPr>
+        <w:t xml:space="preserve"> </w:t>
+      </w:r>
+      <w:proofErr w:type="spellStart"/>
+      <w:r>
+        <w:rPr>
+          <w:rFonts w:ascii="Times New Roman" w:eastAsia="Times New Roman" w:hAnsi="Times New Roman"/>
+          <w:b/>
+          <w:sz w:val="24"/>
+          <w:szCs w:val="24"/>
+          <w:lang w:eastAsia="pt-BR"/>
+        </w:rPr>
+        <w:t>and</w:t>
+      </w:r>
+      <w:proofErr w:type="spellEnd"/>
+      <w:r>
+        <w:rPr>
+          <w:rFonts w:ascii="Times New Roman" w:eastAsia="Times New Roman" w:hAnsi="Times New Roman"/>
+          <w:b/>
+          <w:sz w:val="24"/>
+          <w:szCs w:val="24"/>
+          <w:lang w:eastAsia="pt-BR"/>
+        </w:rPr>
+        <w:t xml:space="preserve"> </w:t>
+      </w:r>
+      <w:proofErr w:type="spellStart"/>
+      <w:r>
+        <w:rPr>
+          <w:rFonts w:ascii="Times New Roman" w:eastAsia="Times New Roman" w:hAnsi="Times New Roman"/>
+          <w:b/>
+          <w:sz w:val="24"/>
+          <w:szCs w:val="24"/>
+          <w:lang w:eastAsia="pt-BR"/>
+        </w:rPr>
+        <w:t>Development</w:t>
+      </w:r>
+      <w:proofErr w:type="spellEnd"/>
+      <w:r>
+        <w:rPr>
+          <w:rFonts w:ascii="Times New Roman" w:eastAsia="Times New Roman" w:hAnsi="Times New Roman"/>
+          <w:b/>
+          <w:sz w:val="24"/>
+          <w:szCs w:val="24"/>
+          <w:lang w:eastAsia="pt-BR"/>
+        </w:rPr>
+        <w:t xml:space="preserve"> </w:t>
+      </w:r>
+      <w:proofErr w:type="spellStart"/>
+      <w:r>
+        <w:rPr>
+          <w:rFonts w:ascii="Times New Roman" w:eastAsia="Times New Roman" w:hAnsi="Times New Roman"/>
+          <w:b/>
+          <w:sz w:val="24"/>
+          <w:szCs w:val="24"/>
+          <w:lang w:eastAsia="pt-BR"/>
+        </w:rPr>
+        <w:t>Centric</w:t>
+      </w:r>
+      <w:proofErr w:type="spellEnd"/>
+      <w:r>
+        <w:rPr>
+          <w:rFonts w:ascii="Times New Roman" w:eastAsia="Times New Roman" w:hAnsi="Times New Roman"/>
+          <w:b/>
+          <w:sz w:val="24"/>
+          <w:szCs w:val="24"/>
+          <w:lang w:eastAsia="pt-BR"/>
+        </w:rPr>
+        <w:t xml:space="preserve"> Web </w:t>
+      </w:r>
+      <w:proofErr w:type="spellStart"/>
+      <w:r>
+        <w:rPr>
+          <w:rFonts w:ascii="Times New Roman" w:eastAsia="Times New Roman" w:hAnsi="Times New Roman"/>
+          <w:b/>
+          <w:sz w:val="24"/>
+          <w:szCs w:val="24"/>
+          <w:lang w:eastAsia="pt-BR"/>
+        </w:rPr>
+        <w:t>Applications</w:t>
+      </w:r>
+      <w:proofErr w:type="spellEnd"/>
+      <w:r>
+        <w:rPr>
+          <w:rFonts w:ascii="Times New Roman" w:eastAsia="Times New Roman" w:hAnsi="Times New Roman"/>
+          <w:sz w:val="24"/>
+          <w:szCs w:val="24"/>
+          <w:lang w:eastAsia="pt-BR"/>
+        </w:rPr>
+        <w:t>.</w:t>
+      </w:r>
+      <w:r>
+        <w:rPr>
+          <w:rFonts w:ascii="Times New Roman" w:eastAsia="Times New Roman" w:hAnsi="Times New Roman"/>
+          <w:sz w:val="24"/>
+          <w:szCs w:val="24"/>
+          <w:lang w:eastAsia="pt-BR"/>
+        </w:rPr>
+        <w:t xml:space="preserve"> Disponível em: &lt;</w:t>
+      </w:r>
+      <w:r>
+        <w:rPr>
+          <w:rFonts w:ascii="Times New Roman" w:eastAsia="Times New Roman" w:hAnsi="Times New Roman"/>
+          <w:sz w:val="24"/>
+          <w:szCs w:val="24"/>
+          <w:lang w:eastAsia="pt-BR"/>
+        </w:rPr>
+        <w:t xml:space="preserve">http://knoesis.wright.edu/library/download/tr27-sheth1.pdf </w:t>
+      </w:r>
+      <w:r>
+        <w:rPr>
+          <w:rFonts w:ascii="Times New Roman" w:eastAsia="Times New Roman" w:hAnsi="Times New Roman"/>
+          <w:sz w:val="24"/>
+          <w:szCs w:val="24"/>
+          <w:lang w:eastAsia="pt-BR"/>
+        </w:rPr>
+        <w:t>&gt;. Acessado em 05/05/2015.</w:t>
       </w:r>
     </w:p>
     <w:p>
@@ -29873,7 +31298,43 @@
           <w:szCs w:val="25"/>
           <w:lang w:eastAsia="pt-BR"/>
         </w:rPr>
-        <w:t xml:space="preserve">OLIVEIRA, Sílvio Luiz de. </w:t>
+        <w:t>OLIVEIRA, S</w:t>
+      </w:r>
+      <w:r>
+        <w:rPr>
+          <w:rFonts w:ascii="Times New Roman" w:eastAsia="Times New Roman" w:hAnsi="Times New Roman"/>
+          <w:sz w:val="24"/>
+          <w:szCs w:val="25"/>
+          <w:lang w:eastAsia="pt-BR"/>
+        </w:rPr>
+        <w:t>.</w:t>
+      </w:r>
+      <w:r>
+        <w:rPr>
+          <w:rFonts w:ascii="Times New Roman" w:eastAsia="Times New Roman" w:hAnsi="Times New Roman"/>
+          <w:sz w:val="24"/>
+          <w:szCs w:val="25"/>
+          <w:lang w:eastAsia="pt-BR"/>
+        </w:rPr>
+        <w:t xml:space="preserve"> L</w:t>
+      </w:r>
+      <w:r>
+        <w:rPr>
+          <w:rFonts w:ascii="Times New Roman" w:eastAsia="Times New Roman" w:hAnsi="Times New Roman"/>
+          <w:sz w:val="24"/>
+          <w:szCs w:val="25"/>
+          <w:lang w:eastAsia="pt-BR"/>
+        </w:rPr>
+        <w:t>.</w:t>
+      </w:r>
+      <w:r>
+        <w:rPr>
+          <w:rFonts w:ascii="Times New Roman" w:eastAsia="Times New Roman" w:hAnsi="Times New Roman"/>
+          <w:sz w:val="24"/>
+          <w:szCs w:val="25"/>
+          <w:lang w:eastAsia="pt-BR"/>
+        </w:rPr>
+        <w:t xml:space="preserve"> de. </w:t>
       </w:r>
       <w:r>
         <w:rPr>
@@ -29927,7 +31388,7 @@
           <w:rFonts w:ascii="Times New Roman" w:hAnsi="Times New Roman"/>
           <w:sz w:val="24"/>
         </w:rPr>
-        <w:t>ílvio</w:t>
+        <w:t>.</w:t>
       </w:r>
       <w:r>
         <w:rPr>
@@ -29941,7 +31402,14 @@
           <w:rFonts w:ascii="Times New Roman" w:hAnsi="Times New Roman"/>
           <w:sz w:val="24"/>
         </w:rPr>
-        <w:t xml:space="preserve">uiz </w:t>
+        <w:t>.</w:t>
+      </w:r>
+      <w:r>
+        <w:rPr>
+          <w:rFonts w:ascii="Times New Roman" w:hAnsi="Times New Roman"/>
+          <w:sz w:val="24"/>
+        </w:rPr>
+        <w:t xml:space="preserve"> </w:t>
       </w:r>
       <w:proofErr w:type="gramStart"/>
       <w:r>
@@ -30024,6 +31492,7 @@
           <w:sz w:val="24"/>
           <w:szCs w:val="24"/>
         </w:rPr>
+        <w:lastRenderedPageBreak/>
         <w:t xml:space="preserve">PEREIRA, A. P. </w:t>
       </w:r>
       <w:r>
@@ -30349,7 +31818,6 @@
     <w:p>
       <w:pPr>
         <w:spacing w:after="0" w:line="240" w:lineRule="auto"/>
-        <w:jc w:val="both"/>
         <w:rPr>
           <w:rFonts w:ascii="Times New Roman" w:hAnsi="Times New Roman"/>
           <w:sz w:val="24"/>
@@ -30643,7 +32111,6 @@
     <w:p>
       <w:pPr>
         <w:spacing w:after="0" w:line="240" w:lineRule="auto"/>
-        <w:jc w:val="both"/>
         <w:rPr>
           <w:rFonts w:ascii="Times New Roman" w:hAnsi="Times New Roman"/>
           <w:sz w:val="24"/>
@@ -30654,7 +32121,128 @@
     <w:p>
       <w:pPr>
         <w:spacing w:after="0" w:line="240" w:lineRule="auto"/>
-        <w:jc w:val="both"/>
+        <w:rPr>
+          <w:rFonts w:ascii="Times New Roman" w:hAnsi="Times New Roman"/>
+          <w:sz w:val="24"/>
+          <w:szCs w:val="24"/>
+        </w:rPr>
+      </w:pPr>
+      <w:r>
+        <w:rPr>
+          <w:rFonts w:ascii="Times New Roman" w:hAnsi="Times New Roman"/>
+          <w:sz w:val="24"/>
+          <w:szCs w:val="24"/>
+        </w:rPr>
+        <w:t>SCUP IDEAS</w:t>
+      </w:r>
+      <w:r>
+        <w:rPr>
+          <w:rFonts w:ascii="Times New Roman" w:hAnsi="Times New Roman"/>
+          <w:sz w:val="24"/>
+          <w:szCs w:val="24"/>
+        </w:rPr>
+        <w:t xml:space="preserve">. </w:t>
+      </w:r>
+      <w:r>
+        <w:rPr>
+          <w:rFonts w:ascii="Times New Roman" w:hAnsi="Times New Roman"/>
+          <w:b/>
+          <w:sz w:val="24"/>
+          <w:szCs w:val="24"/>
+        </w:rPr>
+        <w:t>O voto conectado</w:t>
+      </w:r>
+      <w:r>
+        <w:rPr>
+          <w:rFonts w:ascii="Times New Roman" w:hAnsi="Times New Roman"/>
+          <w:sz w:val="24"/>
+          <w:szCs w:val="24"/>
+        </w:rPr>
+        <w:t xml:space="preserve">. Disponível em: </w:t>
+      </w:r>
+    </w:p>
+    <w:p>
+      <w:pPr>
+        <w:spacing w:after="0" w:line="240" w:lineRule="auto"/>
+        <w:rPr>
+          <w:rFonts w:ascii="Times New Roman" w:hAnsi="Times New Roman"/>
+          <w:sz w:val="24"/>
+          <w:szCs w:val="24"/>
+        </w:rPr>
+      </w:pPr>
+      <w:r>
+        <w:rPr>
+          <w:rFonts w:ascii="Times New Roman" w:hAnsi="Times New Roman"/>
+          <w:sz w:val="24"/>
+          <w:szCs w:val="24"/>
+        </w:rPr>
+        <w:t>&lt;</w:t>
+      </w:r>
+      <w:r>
+        <w:t xml:space="preserve"> </w:t>
+      </w:r>
+      <w:r>
+        <w:rPr>
+          <w:rFonts w:ascii="Times New Roman" w:hAnsi="Times New Roman"/>
+          <w:sz w:val="24"/>
+          <w:szCs w:val="24"/>
+        </w:rPr>
+        <w:t>http://scupideas.scup.com/ideas/eleicoes-2014/</w:t>
+      </w:r>
+      <w:r>
+        <w:rPr>
+          <w:rFonts w:ascii="Times New Roman" w:hAnsi="Times New Roman"/>
+          <w:sz w:val="24"/>
+          <w:szCs w:val="24"/>
+        </w:rPr>
+        <w:t xml:space="preserve">&gt;. Acessado em </w:t>
+      </w:r>
+      <w:r>
+        <w:rPr>
+          <w:rFonts w:ascii="Times New Roman" w:hAnsi="Times New Roman"/>
+          <w:sz w:val="24"/>
+          <w:szCs w:val="24"/>
+        </w:rPr>
+        <w:t>06</w:t>
+      </w:r>
+      <w:r>
+        <w:rPr>
+          <w:rFonts w:ascii="Times New Roman" w:hAnsi="Times New Roman"/>
+          <w:sz w:val="24"/>
+          <w:szCs w:val="24"/>
+        </w:rPr>
+        <w:t>/</w:t>
+      </w:r>
+      <w:r>
+        <w:rPr>
+          <w:rFonts w:ascii="Times New Roman" w:hAnsi="Times New Roman"/>
+          <w:sz w:val="24"/>
+          <w:szCs w:val="24"/>
+        </w:rPr>
+        <w:t>05</w:t>
+      </w:r>
+      <w:r>
+        <w:rPr>
+          <w:rFonts w:ascii="Times New Roman" w:hAnsi="Times New Roman"/>
+          <w:sz w:val="24"/>
+          <w:szCs w:val="24"/>
+        </w:rPr>
+        <w:t>/2015.</w:t>
+      </w:r>
+    </w:p>
+    <w:p>
+      <w:pPr>
+        <w:spacing w:after="0" w:line="240" w:lineRule="auto"/>
+        <w:rPr>
+          <w:rFonts w:ascii="Times New Roman" w:hAnsi="Times New Roman"/>
+          <w:sz w:val="24"/>
+          <w:szCs w:val="24"/>
+        </w:rPr>
+      </w:pPr>
+    </w:p>
+    <w:p>
+      <w:pPr>
+        <w:spacing w:after="0" w:line="240" w:lineRule="auto"/>
         <w:rPr>
           <w:rFonts w:ascii="Times New Roman" w:hAnsi="Times New Roman"/>
           <w:sz w:val="24"/>
@@ -30690,7 +32278,6 @@
     <w:p>
       <w:pPr>
         <w:spacing w:after="0" w:line="240" w:lineRule="auto"/>
-        <w:jc w:val="both"/>
         <w:rPr>
           <w:rFonts w:ascii="Times New Roman" w:hAnsi="Times New Roman"/>
           <w:sz w:val="24"/>
@@ -30713,7 +32300,6 @@
           <w:sz w:val="24"/>
           <w:szCs w:val="24"/>
         </w:rPr>
-        <w:lastRenderedPageBreak/>
         <w:t>W3C</w:t>
       </w:r>
       <w:r>
@@ -31045,7 +32631,7 @@
         <mc:AlternateContent>
           <mc:Choice Requires="wps">
             <w:drawing>
-              <wp:anchor distT="0" distB="0" distL="114300" distR="114300" simplePos="0" relativeHeight="251664384" behindDoc="0" locked="0" layoutInCell="1" allowOverlap="1" wp14:anchorId="0EF2E417" wp14:editId="1724F484">
+              <wp:anchor distT="0" distB="0" distL="114300" distR="114300" simplePos="0" relativeHeight="251664384" behindDoc="0" locked="0" layoutInCell="1" allowOverlap="1" wp14:anchorId="19EF5F8C" wp14:editId="0F3148B7">
                 <wp:simplePos x="0" y="0"/>
                 <wp:positionH relativeFrom="column">
                   <wp:posOffset>4044315</wp:posOffset>
@@ -31127,7 +32713,7 @@
         <mc:AlternateContent>
           <mc:Choice Requires="wps">
             <w:drawing>
-              <wp:anchor distT="0" distB="0" distL="114300" distR="114300" simplePos="0" relativeHeight="251662336" behindDoc="0" locked="0" layoutInCell="1" allowOverlap="1" wp14:anchorId="7FC51B3B" wp14:editId="47B297E0">
+              <wp:anchor distT="0" distB="0" distL="114300" distR="114300" simplePos="0" relativeHeight="251662336" behindDoc="0" locked="0" layoutInCell="1" allowOverlap="1" wp14:anchorId="70BF5990" wp14:editId="77DBD548">
                 <wp:simplePos x="0" y="0"/>
                 <wp:positionH relativeFrom="column">
                   <wp:posOffset>4244340</wp:posOffset>
@@ -31269,7 +32855,7 @@
           <w:rPr>
             <w:noProof/>
           </w:rPr>
-          <w:t>4</w:t>
+          <w:t>6</w:t>
         </w:r>
         <w:r>
           <w:fldChar w:fldCharType="end"/>
@@ -37098,7 +38684,7 @@
 </file>
 
 <file path=customXml/itemProps1.xml><?xml version="1.0" encoding="utf-8"?>
-<ds:datastoreItem xmlns:ds="http://schemas.openxmlformats.org/officeDocument/2006/customXml" ds:itemID="{1D564754-7137-4C50-B91B-F343D8DA41CB}">
+<ds:datastoreItem xmlns:ds="http://schemas.openxmlformats.org/officeDocument/2006/customXml" ds:itemID="{3FD0FBF2-2C2B-40F0-A743-5C88B1941C6E}">
   <ds:schemaRefs>
     <ds:schemaRef ds:uri="http://schemas.openxmlformats.org/officeDocument/2006/bibliography"/>
   </ds:schemaRefs>

</xml_diff>

<commit_message>
Atualizações Finais para a qualificação
Errata/Apresentação finalizados.
</commit_message>
<xml_diff>
--- a/documents/life_cycle/Projeto.docx
+++ b/documents/life_cycle/Projeto.docx
@@ -18332,10 +18332,25 @@
           <w:rFonts w:ascii="Times New Roman" w:hAnsi="Times New Roman"/>
           <w:sz w:val="24"/>
         </w:rPr>
-        <w:t xml:space="preserve">). Os serviços baseados em </w:t>
+        <w:t xml:space="preserve">). Os </w:t>
+      </w:r>
+      <w:proofErr w:type="gramStart"/>
+      <w:r>
+        <w:rPr>
+          <w:rFonts w:ascii="Times New Roman" w:hAnsi="Times New Roman"/>
+          <w:sz w:val="24"/>
+        </w:rPr>
+        <w:t>serviços</w:t>
+      </w:r>
+      <w:proofErr w:type="gramEnd"/>
+      <w:r>
+        <w:rPr>
+          <w:rFonts w:ascii="Times New Roman" w:hAnsi="Times New Roman"/>
+          <w:sz w:val="24"/>
+        </w:rPr>
+        <w:t xml:space="preserve"> baseados em </w:t>
       </w:r>
       <w:proofErr w:type="spellStart"/>
-      <w:proofErr w:type="gramStart"/>
       <w:r>
         <w:rPr>
           <w:rFonts w:ascii="Times New Roman" w:hAnsi="Times New Roman"/>
@@ -18344,7 +18359,6 @@
         <w:t>SaaS</w:t>
       </w:r>
       <w:proofErr w:type="spellEnd"/>
-      <w:proofErr w:type="gramEnd"/>
       <w:r>
         <w:rPr>
           <w:rFonts w:ascii="Times New Roman" w:hAnsi="Times New Roman"/>
@@ -20790,6 +20804,811 @@
         </w:rPr>
         <w:t xml:space="preserve">. </w:t>
       </w:r>
+    </w:p>
+    <w:p>
+      <w:pPr>
+        <w:autoSpaceDN/>
+        <w:spacing w:after="0" w:line="360" w:lineRule="auto"/>
+        <w:ind w:firstLine="708"/>
+        <w:jc w:val="both"/>
+        <w:rPr>
+          <w:rFonts w:ascii="Times New Roman" w:eastAsia="Times New Roman" w:hAnsi="Times New Roman"/>
+          <w:sz w:val="24"/>
+          <w:szCs w:val="24"/>
+          <w:lang w:eastAsia="pt-BR"/>
+        </w:rPr>
+      </w:pPr>
+    </w:p>
+    <w:p>
+      <w:pPr>
+        <w:autoSpaceDN/>
+        <w:spacing w:after="0" w:line="360" w:lineRule="auto"/>
+        <w:ind w:firstLine="708"/>
+        <w:jc w:val="both"/>
+        <w:rPr>
+          <w:rFonts w:ascii="Times New Roman" w:eastAsia="Times New Roman" w:hAnsi="Times New Roman"/>
+          <w:sz w:val="24"/>
+          <w:szCs w:val="24"/>
+          <w:lang w:eastAsia="pt-BR"/>
+        </w:rPr>
+      </w:pPr>
+    </w:p>
+    <w:p>
+      <w:pPr>
+        <w:pStyle w:val="Ttulo2"/>
+      </w:pPr>
+      <w:proofErr w:type="gramStart"/>
+      <w:r>
+        <w:lastRenderedPageBreak/>
+        <w:t>Node.</w:t>
+      </w:r>
+      <w:proofErr w:type="gramEnd"/>
+      <w:r>
+        <w:t>JS</w:t>
+      </w:r>
+    </w:p>
+    <w:p>
+      <w:pPr>
+        <w:spacing w:after="0" w:line="360" w:lineRule="auto"/>
+        <w:rPr>
+          <w:rFonts w:ascii="Times New Roman" w:hAnsi="Times New Roman"/>
+          <w:sz w:val="24"/>
+          <w:szCs w:val="24"/>
+        </w:rPr>
+      </w:pPr>
+    </w:p>
+    <w:p>
+      <w:pPr>
+        <w:spacing w:after="0" w:line="360" w:lineRule="auto"/>
+        <w:ind w:left="432"/>
+        <w:rPr>
+          <w:rFonts w:ascii="Times New Roman" w:hAnsi="Times New Roman"/>
+          <w:sz w:val="24"/>
+          <w:szCs w:val="24"/>
+        </w:rPr>
+      </w:pPr>
+    </w:p>
+    <w:p>
+      <w:pPr>
+        <w:autoSpaceDE w:val="0"/>
+        <w:adjustRightInd w:val="0"/>
+        <w:spacing w:after="0" w:line="360" w:lineRule="auto"/>
+        <w:ind w:firstLine="431"/>
+        <w:jc w:val="both"/>
+        <w:rPr>
+          <w:rFonts w:ascii="Times New Roman" w:eastAsia="MinionPro-Regular" w:hAnsi="Times New Roman"/>
+          <w:sz w:val="24"/>
+          <w:szCs w:val="24"/>
+        </w:rPr>
+      </w:pPr>
+      <w:r>
+        <w:rPr>
+          <w:rFonts w:ascii="Times New Roman" w:hAnsi="Times New Roman"/>
+          <w:sz w:val="24"/>
+          <w:szCs w:val="24"/>
+        </w:rPr>
+        <w:t xml:space="preserve">De acordo com Pereira (2013), </w:t>
+      </w:r>
+      <w:r>
+        <w:rPr>
+          <w:rFonts w:ascii="Times New Roman" w:eastAsia="MinionPro-Regular" w:hAnsi="Times New Roman"/>
+          <w:sz w:val="24"/>
+          <w:szCs w:val="24"/>
+        </w:rPr>
+        <w:t>o</w:t>
+      </w:r>
+      <w:r>
+        <w:rPr>
+          <w:rFonts w:ascii="Times New Roman" w:eastAsia="MinionPro-Regular" w:hAnsi="Times New Roman"/>
+          <w:sz w:val="24"/>
+          <w:szCs w:val="24"/>
+        </w:rPr>
+        <w:t>s sistemas W</w:t>
+      </w:r>
+      <w:r>
+        <w:rPr>
+          <w:rFonts w:ascii="Times New Roman" w:eastAsia="MinionPro-Regular" w:hAnsi="Times New Roman"/>
+          <w:sz w:val="24"/>
+          <w:szCs w:val="24"/>
+        </w:rPr>
+        <w:t xml:space="preserve">eb desenvolvidos sobre </w:t>
+      </w:r>
+      <w:proofErr w:type="gramStart"/>
+      <w:r>
+        <w:rPr>
+          <w:rFonts w:ascii="Times New Roman" w:eastAsia="MinionPro-Regular" w:hAnsi="Times New Roman"/>
+          <w:sz w:val="24"/>
+          <w:szCs w:val="24"/>
+        </w:rPr>
+        <w:t xml:space="preserve">plataforma </w:t>
+      </w:r>
+      <w:r>
+        <w:rPr>
+          <w:rFonts w:ascii="Times New Roman" w:eastAsia="MinionPro-Bold" w:hAnsi="Times New Roman"/>
+          <w:bCs/>
+          <w:sz w:val="24"/>
+          <w:szCs w:val="24"/>
+        </w:rPr>
+        <w:t>.</w:t>
+      </w:r>
+      <w:proofErr w:type="gramEnd"/>
+      <w:r>
+        <w:rPr>
+          <w:rFonts w:ascii="Times New Roman" w:eastAsia="MinionPro-Bold" w:hAnsi="Times New Roman"/>
+          <w:bCs/>
+          <w:sz w:val="24"/>
+          <w:szCs w:val="24"/>
+        </w:rPr>
+        <w:t xml:space="preserve">NET, Java, PHP, </w:t>
+      </w:r>
+      <w:proofErr w:type="spellStart"/>
+      <w:r>
+        <w:rPr>
+          <w:rFonts w:ascii="Times New Roman" w:eastAsia="MinionPro-Bold" w:hAnsi="Times New Roman"/>
+          <w:bCs/>
+          <w:sz w:val="24"/>
+          <w:szCs w:val="24"/>
+        </w:rPr>
+        <w:t>Ruby</w:t>
+      </w:r>
+      <w:proofErr w:type="spellEnd"/>
+      <w:r>
+        <w:rPr>
+          <w:rFonts w:ascii="Times New Roman" w:eastAsia="MinionPro-Bold" w:hAnsi="Times New Roman"/>
+          <w:bCs/>
+          <w:sz w:val="24"/>
+          <w:szCs w:val="24"/>
+        </w:rPr>
+        <w:t xml:space="preserve"> ou Python</w:t>
+      </w:r>
+      <w:r>
+        <w:rPr>
+          <w:rFonts w:ascii="Times New Roman" w:eastAsia="MinionPro-Bold" w:hAnsi="Times New Roman"/>
+          <w:b/>
+          <w:bCs/>
+          <w:sz w:val="24"/>
+          <w:szCs w:val="24"/>
+        </w:rPr>
+        <w:t xml:space="preserve"> </w:t>
+      </w:r>
+      <w:r>
+        <w:rPr>
+          <w:rFonts w:ascii="Times New Roman" w:eastAsia="MinionPro-Regular" w:hAnsi="Times New Roman"/>
+          <w:sz w:val="24"/>
+          <w:szCs w:val="24"/>
+        </w:rPr>
+        <w:t xml:space="preserve">compartilham da </w:t>
+      </w:r>
+      <w:r>
+        <w:rPr>
+          <w:rFonts w:ascii="Times New Roman" w:eastAsia="MinionPro-Regular" w:hAnsi="Times New Roman"/>
+          <w:sz w:val="24"/>
+          <w:szCs w:val="24"/>
+        </w:rPr>
+        <w:t xml:space="preserve">mesma </w:t>
+      </w:r>
+      <w:r>
+        <w:rPr>
+          <w:rFonts w:ascii="Times New Roman" w:eastAsia="MinionPro-Regular" w:hAnsi="Times New Roman"/>
+          <w:sz w:val="24"/>
+          <w:szCs w:val="24"/>
+        </w:rPr>
+        <w:t>característica da paralisação d</w:t>
+      </w:r>
+      <w:r>
+        <w:rPr>
+          <w:rFonts w:ascii="Times New Roman" w:eastAsia="MinionPro-Regular" w:hAnsi="Times New Roman"/>
+          <w:sz w:val="24"/>
+          <w:szCs w:val="24"/>
+        </w:rPr>
+        <w:t>e</w:t>
+      </w:r>
+      <w:r>
+        <w:rPr>
+          <w:rFonts w:ascii="Times New Roman" w:eastAsia="MinionPro-Regular" w:hAnsi="Times New Roman"/>
+          <w:sz w:val="24"/>
+          <w:szCs w:val="24"/>
+        </w:rPr>
+        <w:t xml:space="preserve"> processamento enquanto utilizam um I/O</w:t>
+      </w:r>
+      <w:r>
+        <w:rPr>
+          <w:rStyle w:val="Refdenotaderodap"/>
+          <w:rFonts w:ascii="Times New Roman" w:eastAsia="MinionPro-Regular" w:hAnsi="Times New Roman"/>
+          <w:sz w:val="24"/>
+          <w:szCs w:val="24"/>
+        </w:rPr>
+        <w:footnoteReference w:id="42"/>
+      </w:r>
+      <w:r>
+        <w:rPr>
+          <w:rFonts w:ascii="Times New Roman" w:eastAsia="MinionPro-Regular" w:hAnsi="Times New Roman"/>
+          <w:sz w:val="24"/>
+          <w:szCs w:val="24"/>
+        </w:rPr>
+        <w:t xml:space="preserve"> no servidor.</w:t>
+      </w:r>
+      <w:r>
+        <w:rPr>
+          <w:rFonts w:ascii="Times New Roman" w:eastAsia="MinionPro-Regular" w:hAnsi="Times New Roman"/>
+          <w:sz w:val="24"/>
+          <w:szCs w:val="24"/>
+        </w:rPr>
+        <w:t xml:space="preserve"> Essa paralisação é conhecida com modelo bloqueante (</w:t>
+      </w:r>
+      <w:proofErr w:type="spellStart"/>
+      <w:r>
+        <w:rPr>
+          <w:rFonts w:ascii="Times New Roman" w:eastAsia="MinionPro-Regular" w:hAnsi="Times New Roman"/>
+          <w:i/>
+          <w:sz w:val="24"/>
+          <w:szCs w:val="24"/>
+        </w:rPr>
+        <w:t>Blocking</w:t>
+      </w:r>
+      <w:proofErr w:type="spellEnd"/>
+      <w:r>
+        <w:rPr>
+          <w:rFonts w:ascii="Times New Roman" w:eastAsia="MinionPro-Regular" w:hAnsi="Times New Roman"/>
+          <w:i/>
+          <w:sz w:val="24"/>
+          <w:szCs w:val="24"/>
+        </w:rPr>
+        <w:t>-Thread</w:t>
+      </w:r>
+      <w:r>
+        <w:rPr>
+          <w:rFonts w:ascii="Times New Roman" w:eastAsia="MinionPro-Regular" w:hAnsi="Times New Roman"/>
+          <w:sz w:val="24"/>
+          <w:szCs w:val="24"/>
+        </w:rPr>
+        <w:t xml:space="preserve">). O problema é que essa arquitetura se torna ineficiente em alguns casos, mantendo uma fila ociosa enquanto as operações de I/O são executadas, bloqueando </w:t>
+      </w:r>
+      <w:r>
+        <w:rPr>
+          <w:rFonts w:ascii="Times New Roman" w:eastAsia="MinionPro-Regular" w:hAnsi="Times New Roman"/>
+          <w:sz w:val="24"/>
+          <w:szCs w:val="24"/>
+        </w:rPr>
+        <w:t xml:space="preserve">totalmente </w:t>
+      </w:r>
+      <w:r>
+        <w:rPr>
+          <w:rFonts w:ascii="Times New Roman" w:eastAsia="MinionPro-Regular" w:hAnsi="Times New Roman"/>
+          <w:sz w:val="24"/>
+          <w:szCs w:val="24"/>
+        </w:rPr>
+        <w:t xml:space="preserve">o sistema. </w:t>
+      </w:r>
+      <w:r>
+        <w:rPr>
+          <w:rFonts w:ascii="Times New Roman" w:eastAsia="MinionPro-Regular" w:hAnsi="Times New Roman"/>
+          <w:sz w:val="24"/>
+          <w:szCs w:val="24"/>
+        </w:rPr>
+        <w:t>Desse modo</w:t>
+      </w:r>
+      <w:r>
+        <w:rPr>
+          <w:rFonts w:ascii="Times New Roman" w:eastAsia="MinionPro-Regular" w:hAnsi="Times New Roman"/>
+          <w:sz w:val="24"/>
+          <w:szCs w:val="24"/>
+        </w:rPr>
+        <w:t xml:space="preserve">, o aumento de acessos no sistema geraram </w:t>
+      </w:r>
+      <w:proofErr w:type="spellStart"/>
+      <w:r>
+        <w:rPr>
+          <w:rFonts w:ascii="Times New Roman" w:eastAsia="MinionPro-Regular" w:hAnsi="Times New Roman"/>
+          <w:i/>
+          <w:sz w:val="24"/>
+          <w:szCs w:val="24"/>
+        </w:rPr>
+        <w:t>gap</w:t>
+      </w:r>
+      <w:r>
+        <w:rPr>
+          <w:rFonts w:ascii="Times New Roman" w:eastAsia="MinionPro-Regular" w:hAnsi="Times New Roman"/>
+          <w:i/>
+          <w:sz w:val="24"/>
+          <w:szCs w:val="24"/>
+        </w:rPr>
+        <w:t>’s</w:t>
+      </w:r>
+      <w:proofErr w:type="spellEnd"/>
+      <w:r>
+        <w:rPr>
+          <w:rStyle w:val="Refdenotaderodap"/>
+          <w:rFonts w:ascii="Times New Roman" w:eastAsia="MinionPro-Regular" w:hAnsi="Times New Roman"/>
+          <w:i/>
+          <w:sz w:val="24"/>
+          <w:szCs w:val="24"/>
+        </w:rPr>
+        <w:footnoteReference w:id="43"/>
+      </w:r>
+      <w:r>
+        <w:rPr>
+          <w:rFonts w:ascii="Times New Roman" w:eastAsia="MinionPro-Regular" w:hAnsi="Times New Roman"/>
+          <w:i/>
+          <w:sz w:val="24"/>
+          <w:szCs w:val="24"/>
+        </w:rPr>
+        <w:t xml:space="preserve"> </w:t>
+      </w:r>
+      <w:r>
+        <w:rPr>
+          <w:rFonts w:ascii="Times New Roman" w:eastAsia="MinionPro-Regular" w:hAnsi="Times New Roman"/>
+          <w:sz w:val="24"/>
+          <w:szCs w:val="24"/>
+        </w:rPr>
+        <w:t xml:space="preserve">mais frequentes, aumentando a necessidade de fazer um </w:t>
+      </w:r>
+      <w:r>
+        <w:rPr>
+          <w:rFonts w:ascii="Times New Roman" w:eastAsia="MinionPro-Regular" w:hAnsi="Times New Roman"/>
+          <w:i/>
+          <w:sz w:val="24"/>
+          <w:szCs w:val="24"/>
+        </w:rPr>
+        <w:t>upgrade</w:t>
+      </w:r>
+      <w:r>
+        <w:rPr>
+          <w:rFonts w:ascii="Times New Roman" w:eastAsia="MinionPro-Regular" w:hAnsi="Times New Roman"/>
+          <w:i/>
+          <w:sz w:val="24"/>
+          <w:szCs w:val="24"/>
+        </w:rPr>
+        <w:t xml:space="preserve"> </w:t>
+      </w:r>
+      <w:r>
+        <w:rPr>
+          <w:rFonts w:ascii="Times New Roman" w:eastAsia="MinionPro-Regular" w:hAnsi="Times New Roman"/>
+          <w:sz w:val="24"/>
+          <w:szCs w:val="24"/>
+        </w:rPr>
+        <w:t xml:space="preserve">de </w:t>
+      </w:r>
+      <w:r>
+        <w:rPr>
+          <w:rFonts w:ascii="Times New Roman" w:eastAsia="MinionPro-Regular" w:hAnsi="Times New Roman"/>
+          <w:i/>
+          <w:sz w:val="24"/>
+          <w:szCs w:val="24"/>
+        </w:rPr>
+        <w:t>hardware</w:t>
+      </w:r>
+      <w:r>
+        <w:rPr>
+          <w:rFonts w:ascii="Times New Roman" w:eastAsia="MinionPro-Regular" w:hAnsi="Times New Roman"/>
+          <w:sz w:val="24"/>
+          <w:szCs w:val="24"/>
+        </w:rPr>
+        <w:t xml:space="preserve"> nos servidores, o que é financeiramente inviável.</w:t>
+      </w:r>
+    </w:p>
+    <w:p>
+      <w:pPr>
+        <w:autoSpaceDE w:val="0"/>
+        <w:adjustRightInd w:val="0"/>
+        <w:spacing w:after="0" w:line="360" w:lineRule="auto"/>
+        <w:ind w:firstLine="431"/>
+        <w:jc w:val="both"/>
+        <w:rPr>
+          <w:rFonts w:ascii="Times New Roman" w:eastAsia="MinionPro-Regular" w:hAnsi="Times New Roman"/>
+          <w:sz w:val="24"/>
+          <w:szCs w:val="24"/>
+        </w:rPr>
+      </w:pPr>
+      <w:r>
+        <w:rPr>
+          <w:rFonts w:ascii="Times New Roman" w:eastAsia="MinionPro-Regular" w:hAnsi="Times New Roman"/>
+          <w:sz w:val="24"/>
+          <w:szCs w:val="24"/>
+        </w:rPr>
+        <w:t>Baseado neste problema que em 2009, Ryan Dahl e mais 14 colaboradores cri</w:t>
+      </w:r>
+      <w:r>
+        <w:rPr>
+          <w:rFonts w:ascii="Times New Roman" w:eastAsia="MinionPro-Regular" w:hAnsi="Times New Roman"/>
+          <w:sz w:val="24"/>
+          <w:szCs w:val="24"/>
+        </w:rPr>
+        <w:t>aram</w:t>
+      </w:r>
+      <w:r>
+        <w:rPr>
+          <w:rFonts w:ascii="Times New Roman" w:eastAsia="MinionPro-Regular" w:hAnsi="Times New Roman"/>
+          <w:sz w:val="24"/>
+          <w:szCs w:val="24"/>
+        </w:rPr>
+        <w:t xml:space="preserve"> o </w:t>
+      </w:r>
+      <w:proofErr w:type="gramStart"/>
+      <w:r>
+        <w:rPr>
+          <w:rFonts w:ascii="Times New Roman" w:eastAsia="MinionPro-Regular" w:hAnsi="Times New Roman"/>
+          <w:sz w:val="24"/>
+          <w:szCs w:val="24"/>
+        </w:rPr>
+        <w:t>Node.</w:t>
+      </w:r>
+      <w:proofErr w:type="gramEnd"/>
+      <w:r>
+        <w:rPr>
+          <w:rFonts w:ascii="Times New Roman" w:eastAsia="MinionPro-Regular" w:hAnsi="Times New Roman"/>
+          <w:sz w:val="24"/>
+          <w:szCs w:val="24"/>
+        </w:rPr>
+        <w:t xml:space="preserve">js. O </w:t>
+      </w:r>
+      <w:proofErr w:type="gramStart"/>
+      <w:r>
+        <w:rPr>
+          <w:rFonts w:ascii="Times New Roman" w:eastAsia="MinionPro-Regular" w:hAnsi="Times New Roman"/>
+          <w:sz w:val="24"/>
+          <w:szCs w:val="24"/>
+        </w:rPr>
+        <w:t>Node.</w:t>
+      </w:r>
+      <w:proofErr w:type="gramEnd"/>
+      <w:r>
+        <w:rPr>
+          <w:rFonts w:ascii="Times New Roman" w:eastAsia="MinionPro-Regular" w:hAnsi="Times New Roman"/>
+          <w:sz w:val="24"/>
+          <w:szCs w:val="24"/>
+        </w:rPr>
+        <w:t>js tem um modelo inovador, sendo sua arquitetura não-bloqueante (</w:t>
+      </w:r>
+      <w:r>
+        <w:rPr>
+          <w:rFonts w:ascii="Times New Roman" w:eastAsia="MinionPro-Regular" w:hAnsi="Times New Roman"/>
+          <w:i/>
+          <w:sz w:val="24"/>
+          <w:szCs w:val="24"/>
+        </w:rPr>
+        <w:t>non-</w:t>
+      </w:r>
+      <w:proofErr w:type="spellStart"/>
+      <w:r>
+        <w:rPr>
+          <w:rFonts w:ascii="Times New Roman" w:eastAsia="MinionPro-Regular" w:hAnsi="Times New Roman"/>
+          <w:i/>
+          <w:sz w:val="24"/>
+          <w:szCs w:val="24"/>
+        </w:rPr>
+        <w:t>blocking</w:t>
+      </w:r>
+      <w:proofErr w:type="spellEnd"/>
+      <w:r>
+        <w:rPr>
+          <w:rFonts w:ascii="Times New Roman" w:eastAsia="MinionPro-Regular" w:hAnsi="Times New Roman"/>
+          <w:i/>
+          <w:sz w:val="24"/>
+          <w:szCs w:val="24"/>
+        </w:rPr>
+        <w:t xml:space="preserve"> thread</w:t>
+      </w:r>
+      <w:r>
+        <w:rPr>
+          <w:rFonts w:ascii="Times New Roman" w:eastAsia="MinionPro-Regular" w:hAnsi="Times New Roman"/>
+          <w:sz w:val="24"/>
+          <w:szCs w:val="24"/>
+        </w:rPr>
+        <w:t>)</w:t>
+      </w:r>
+      <w:r>
+        <w:rPr>
+          <w:rFonts w:ascii="Times New Roman" w:eastAsia="MinionPro-Regular" w:hAnsi="Times New Roman"/>
+          <w:sz w:val="24"/>
+          <w:szCs w:val="24"/>
+        </w:rPr>
+        <w:t>, apresentando uma boa performance e baixo consumo de memória.</w:t>
+      </w:r>
+    </w:p>
+    <w:p>
+      <w:pPr>
+        <w:autoSpaceDE w:val="0"/>
+        <w:adjustRightInd w:val="0"/>
+        <w:spacing w:after="0" w:line="360" w:lineRule="auto"/>
+        <w:ind w:firstLine="431"/>
+        <w:jc w:val="both"/>
+        <w:rPr>
+          <w:rFonts w:ascii="Times New Roman" w:hAnsi="Times New Roman"/>
+          <w:sz w:val="24"/>
+          <w:szCs w:val="24"/>
+        </w:rPr>
+      </w:pPr>
+      <w:r>
+        <w:rPr>
+          <w:rFonts w:ascii="Times New Roman" w:eastAsia="MinionPro-Regular" w:hAnsi="Times New Roman"/>
+          <w:sz w:val="24"/>
+          <w:szCs w:val="24"/>
+        </w:rPr>
+        <w:t xml:space="preserve">O </w:t>
+      </w:r>
+      <w:proofErr w:type="gramStart"/>
+      <w:r>
+        <w:rPr>
+          <w:rFonts w:ascii="Times New Roman" w:eastAsia="MinionPro-Regular" w:hAnsi="Times New Roman"/>
+          <w:sz w:val="24"/>
+          <w:szCs w:val="24"/>
+        </w:rPr>
+        <w:t>Node.</w:t>
+      </w:r>
+      <w:proofErr w:type="gramEnd"/>
+      <w:r>
+        <w:rPr>
+          <w:rFonts w:ascii="Times New Roman" w:eastAsia="MinionPro-Regular" w:hAnsi="Times New Roman"/>
+          <w:sz w:val="24"/>
+          <w:szCs w:val="24"/>
+        </w:rPr>
+        <w:t xml:space="preserve">js é uma plataforma escalável e de baixo nível,  pois a programação será feita diretamente com protocolos de rede e bibliotecas que acessam os recursos do sistema operacional. O </w:t>
+      </w:r>
+      <w:proofErr w:type="spellStart"/>
+      <w:proofErr w:type="gramStart"/>
+      <w:r>
+        <w:rPr>
+          <w:rFonts w:ascii="Times New Roman" w:eastAsia="MinionPro-Regular" w:hAnsi="Times New Roman"/>
+          <w:i/>
+          <w:sz w:val="24"/>
+          <w:szCs w:val="24"/>
+        </w:rPr>
+        <w:t>JavaScript</w:t>
+      </w:r>
+      <w:proofErr w:type="spellEnd"/>
+      <w:proofErr w:type="gramEnd"/>
+      <w:r>
+        <w:rPr>
+          <w:rFonts w:ascii="Times New Roman" w:eastAsia="MinionPro-Regular" w:hAnsi="Times New Roman"/>
+          <w:sz w:val="24"/>
+          <w:szCs w:val="24"/>
+        </w:rPr>
+        <w:t xml:space="preserve"> é a sua linguagem de programação. Isso se deu graças à </w:t>
+      </w:r>
+      <w:proofErr w:type="spellStart"/>
+      <w:r>
+        <w:rPr>
+          <w:rFonts w:ascii="Times New Roman" w:eastAsia="MinionPro-Regular" w:hAnsi="Times New Roman"/>
+          <w:i/>
+          <w:sz w:val="24"/>
+          <w:szCs w:val="24"/>
+        </w:rPr>
+        <w:t>engine</w:t>
+      </w:r>
+      <w:proofErr w:type="spellEnd"/>
+      <w:r>
+        <w:rPr>
+          <w:rFonts w:ascii="Times New Roman" w:eastAsia="MinionPro-Regular" w:hAnsi="Times New Roman"/>
+          <w:sz w:val="24"/>
+          <w:szCs w:val="24"/>
+        </w:rPr>
+        <w:t xml:space="preserve"> </w:t>
+      </w:r>
+      <w:proofErr w:type="spellStart"/>
+      <w:proofErr w:type="gramStart"/>
+      <w:r>
+        <w:rPr>
+          <w:rFonts w:ascii="Times New Roman" w:eastAsia="MinionPro-Regular" w:hAnsi="Times New Roman"/>
+          <w:i/>
+          <w:sz w:val="24"/>
+          <w:szCs w:val="24"/>
+        </w:rPr>
+        <w:t>JavaScript</w:t>
+      </w:r>
+      <w:proofErr w:type="spellEnd"/>
+      <w:proofErr w:type="gramEnd"/>
+      <w:r>
+        <w:rPr>
+          <w:rFonts w:ascii="Times New Roman" w:eastAsia="MinionPro-Regular" w:hAnsi="Times New Roman"/>
+          <w:i/>
+          <w:sz w:val="24"/>
+          <w:szCs w:val="24"/>
+        </w:rPr>
+        <w:t xml:space="preserve"> </w:t>
+      </w:r>
+      <w:r>
+        <w:rPr>
+          <w:rFonts w:ascii="Times New Roman" w:eastAsia="MinionPro-Regular" w:hAnsi="Times New Roman"/>
+          <w:sz w:val="24"/>
+          <w:szCs w:val="24"/>
+        </w:rPr>
+        <w:t>V8</w:t>
+      </w:r>
+      <w:r>
+        <w:rPr>
+          <w:rFonts w:ascii="Times New Roman" w:eastAsia="MinionPro-Regular" w:hAnsi="Times New Roman"/>
+          <w:sz w:val="24"/>
+          <w:szCs w:val="24"/>
+        </w:rPr>
+        <w:t xml:space="preserve">, utilizada também no navegador Google </w:t>
+      </w:r>
+      <w:proofErr w:type="spellStart"/>
+      <w:r>
+        <w:rPr>
+          <w:rFonts w:ascii="Times New Roman" w:eastAsia="MinionPro-Regular" w:hAnsi="Times New Roman"/>
+          <w:sz w:val="24"/>
+          <w:szCs w:val="24"/>
+        </w:rPr>
+        <w:t>Chrome</w:t>
+      </w:r>
+      <w:proofErr w:type="spellEnd"/>
+      <w:r>
+        <w:rPr>
+          <w:rFonts w:ascii="Times New Roman" w:eastAsia="MinionPro-Regular" w:hAnsi="Times New Roman"/>
+          <w:sz w:val="24"/>
+          <w:szCs w:val="24"/>
+        </w:rPr>
+        <w:t>.</w:t>
+      </w:r>
+    </w:p>
+    <w:p>
+      <w:pPr>
+        <w:autoSpaceDN/>
+        <w:spacing w:after="0" w:line="360" w:lineRule="auto"/>
+        <w:ind w:firstLine="708"/>
+        <w:jc w:val="both"/>
+        <w:rPr>
+          <w:rFonts w:ascii="Times New Roman" w:eastAsia="Times New Roman" w:hAnsi="Times New Roman"/>
+          <w:sz w:val="24"/>
+          <w:szCs w:val="24"/>
+          <w:lang w:eastAsia="pt-BR"/>
+        </w:rPr>
+      </w:pPr>
+    </w:p>
+    <w:p>
+      <w:pPr>
+        <w:autoSpaceDN/>
+        <w:spacing w:after="0" w:line="360" w:lineRule="auto"/>
+        <w:ind w:firstLine="708"/>
+        <w:jc w:val="both"/>
+        <w:rPr>
+          <w:rFonts w:ascii="Times New Roman" w:eastAsia="Times New Roman" w:hAnsi="Times New Roman"/>
+          <w:sz w:val="24"/>
+          <w:szCs w:val="24"/>
+          <w:lang w:eastAsia="pt-BR"/>
+        </w:rPr>
+      </w:pPr>
+    </w:p>
+    <w:p>
+      <w:pPr>
+        <w:autoSpaceDN/>
+        <w:spacing w:after="0" w:line="360" w:lineRule="auto"/>
+        <w:ind w:firstLine="708"/>
+        <w:jc w:val="both"/>
+        <w:rPr>
+          <w:rFonts w:ascii="Times New Roman" w:eastAsia="Times New Roman" w:hAnsi="Times New Roman"/>
+          <w:sz w:val="24"/>
+          <w:szCs w:val="24"/>
+          <w:lang w:eastAsia="pt-BR"/>
+        </w:rPr>
+      </w:pPr>
+    </w:p>
+    <w:p>
+      <w:pPr>
+        <w:autoSpaceDN/>
+        <w:spacing w:after="0" w:line="360" w:lineRule="auto"/>
+        <w:ind w:firstLine="708"/>
+        <w:jc w:val="both"/>
+        <w:rPr>
+          <w:rFonts w:ascii="Times New Roman" w:eastAsia="Times New Roman" w:hAnsi="Times New Roman"/>
+          <w:sz w:val="24"/>
+          <w:szCs w:val="24"/>
+          <w:lang w:eastAsia="pt-BR"/>
+        </w:rPr>
+      </w:pPr>
+    </w:p>
+    <w:p>
+      <w:pPr>
+        <w:autoSpaceDN/>
+        <w:spacing w:after="0" w:line="360" w:lineRule="auto"/>
+        <w:ind w:firstLine="708"/>
+        <w:jc w:val="both"/>
+        <w:rPr>
+          <w:rFonts w:ascii="Times New Roman" w:eastAsia="Times New Roman" w:hAnsi="Times New Roman"/>
+          <w:sz w:val="24"/>
+          <w:szCs w:val="24"/>
+          <w:lang w:eastAsia="pt-BR"/>
+        </w:rPr>
+      </w:pPr>
+    </w:p>
+    <w:p>
+      <w:pPr>
+        <w:autoSpaceDN/>
+        <w:spacing w:after="0" w:line="360" w:lineRule="auto"/>
+        <w:ind w:firstLine="708"/>
+        <w:jc w:val="both"/>
+        <w:rPr>
+          <w:rFonts w:ascii="Times New Roman" w:eastAsia="Times New Roman" w:hAnsi="Times New Roman"/>
+          <w:sz w:val="24"/>
+          <w:szCs w:val="24"/>
+          <w:lang w:eastAsia="pt-BR"/>
+        </w:rPr>
+      </w:pPr>
+    </w:p>
+    <w:p>
+      <w:pPr>
+        <w:autoSpaceDN/>
+        <w:spacing w:after="0" w:line="360" w:lineRule="auto"/>
+        <w:ind w:firstLine="708"/>
+        <w:jc w:val="both"/>
+        <w:rPr>
+          <w:rFonts w:ascii="Times New Roman" w:eastAsia="Times New Roman" w:hAnsi="Times New Roman"/>
+          <w:sz w:val="24"/>
+          <w:szCs w:val="24"/>
+          <w:lang w:eastAsia="pt-BR"/>
+        </w:rPr>
+      </w:pPr>
+    </w:p>
+    <w:p>
+      <w:pPr>
+        <w:autoSpaceDN/>
+        <w:spacing w:after="0" w:line="360" w:lineRule="auto"/>
+        <w:ind w:firstLine="708"/>
+        <w:jc w:val="both"/>
+        <w:rPr>
+          <w:rFonts w:ascii="Times New Roman" w:eastAsia="Times New Roman" w:hAnsi="Times New Roman"/>
+          <w:sz w:val="24"/>
+          <w:szCs w:val="24"/>
+          <w:lang w:eastAsia="pt-BR"/>
+        </w:rPr>
+      </w:pPr>
+    </w:p>
+    <w:p>
+      <w:pPr>
+        <w:autoSpaceDN/>
+        <w:spacing w:after="0" w:line="360" w:lineRule="auto"/>
+        <w:ind w:firstLine="708"/>
+        <w:jc w:val="both"/>
+        <w:rPr>
+          <w:rFonts w:ascii="Times New Roman" w:eastAsia="Times New Roman" w:hAnsi="Times New Roman"/>
+          <w:sz w:val="24"/>
+          <w:szCs w:val="24"/>
+          <w:lang w:eastAsia="pt-BR"/>
+        </w:rPr>
+      </w:pPr>
+    </w:p>
+    <w:p>
+      <w:pPr>
+        <w:autoSpaceDN/>
+        <w:spacing w:after="0" w:line="360" w:lineRule="auto"/>
+        <w:ind w:firstLine="708"/>
+        <w:jc w:val="both"/>
+        <w:rPr>
+          <w:rFonts w:ascii="Times New Roman" w:eastAsia="Times New Roman" w:hAnsi="Times New Roman"/>
+          <w:sz w:val="24"/>
+          <w:szCs w:val="24"/>
+          <w:lang w:eastAsia="pt-BR"/>
+        </w:rPr>
+      </w:pPr>
+    </w:p>
+    <w:p>
+      <w:pPr>
+        <w:autoSpaceDN/>
+        <w:spacing w:after="0" w:line="360" w:lineRule="auto"/>
+        <w:ind w:firstLine="708"/>
+        <w:jc w:val="both"/>
+        <w:rPr>
+          <w:rFonts w:ascii="Times New Roman" w:eastAsia="Times New Roman" w:hAnsi="Times New Roman"/>
+          <w:sz w:val="24"/>
+          <w:szCs w:val="24"/>
+          <w:lang w:eastAsia="pt-BR"/>
+        </w:rPr>
+      </w:pPr>
+    </w:p>
+    <w:p>
+      <w:pPr>
+        <w:autoSpaceDN/>
+        <w:spacing w:after="0" w:line="360" w:lineRule="auto"/>
+        <w:ind w:firstLine="708"/>
+        <w:jc w:val="both"/>
+        <w:rPr>
+          <w:rFonts w:ascii="Times New Roman" w:eastAsia="Times New Roman" w:hAnsi="Times New Roman"/>
+          <w:sz w:val="24"/>
+          <w:szCs w:val="24"/>
+          <w:lang w:eastAsia="pt-BR"/>
+        </w:rPr>
+      </w:pPr>
     </w:p>
     <w:p>
       <w:pPr>
@@ -21258,7 +22077,7 @@
           <w:sz w:val="24"/>
           <w:szCs w:val="24"/>
         </w:rPr>
-        <w:footnoteReference w:id="42"/>
+        <w:footnoteReference w:id="44"/>
       </w:r>
       <w:r>
         <w:rPr>
@@ -31555,6 +32374,8 @@
         </w:rPr>
         <w:t>.</w:t>
       </w:r>
+      <w:bookmarkStart w:id="78" w:name="_GoBack"/>
+      <w:bookmarkEnd w:id="78"/>
     </w:p>
     <w:p>
       <w:pPr>
@@ -33684,10 +34505,7 @@
                       </wps:spPr>
                       <wps:txbx>
                         <w:txbxContent>
-                          <w:p>
-                            <w:bookmarkStart w:id="78" w:name="_GoBack"/>
-                            <w:bookmarkEnd w:id="78"/>
-                          </w:p>
+                          <w:p/>
                         </w:txbxContent>
                       </wps:txbx>
                       <wps:bodyPr rot="0" vert="horz" wrap="square" lIns="91440" tIns="45720" rIns="91440" bIns="45720" anchor="t" anchorCtr="0" upright="1">
@@ -33770,7 +34588,6 @@
         <w:docPartUnique/>
       </w:docPartObj>
     </w:sdtPr>
-    <w:sdtEndPr/>
     <w:sdtContent>
       <w:p>
         <w:pPr>
@@ -36025,6 +36842,80 @@
     </w:p>
   </w:footnote>
   <w:footnote w:id="42">
+    <w:p>
+      <w:pPr>
+        <w:pStyle w:val="Textodenotaderodap"/>
+        <w:rPr>
+          <w:rFonts w:ascii="Times New Roman" w:hAnsi="Times New Roman"/>
+          <w:sz w:val="16"/>
+          <w:szCs w:val="16"/>
+        </w:rPr>
+      </w:pPr>
+      <w:r>
+        <w:rPr>
+          <w:rStyle w:val="Refdenotaderodap"/>
+          <w:rFonts w:ascii="Times New Roman" w:hAnsi="Times New Roman"/>
+          <w:sz w:val="16"/>
+          <w:szCs w:val="16"/>
+        </w:rPr>
+        <w:footnoteRef/>
+      </w:r>
+      <w:r>
+        <w:rPr>
+          <w:rFonts w:ascii="Times New Roman" w:hAnsi="Times New Roman"/>
+          <w:sz w:val="16"/>
+          <w:szCs w:val="16"/>
+        </w:rPr>
+        <w:t xml:space="preserve"> Input/Output</w:t>
+      </w:r>
+      <w:r>
+        <w:rPr>
+          <w:rFonts w:ascii="Times New Roman" w:hAnsi="Times New Roman"/>
+          <w:sz w:val="16"/>
+          <w:szCs w:val="16"/>
+        </w:rPr>
+        <w:t xml:space="preserve"> – Entrada/Saída.</w:t>
+      </w:r>
+    </w:p>
+  </w:footnote>
+  <w:footnote w:id="43">
+    <w:p>
+      <w:pPr>
+        <w:pStyle w:val="Textodenotaderodap"/>
+        <w:rPr>
+          <w:rFonts w:ascii="Times New Roman" w:hAnsi="Times New Roman"/>
+          <w:sz w:val="16"/>
+          <w:szCs w:val="16"/>
+        </w:rPr>
+      </w:pPr>
+      <w:r>
+        <w:rPr>
+          <w:rStyle w:val="Refdenotaderodap"/>
+          <w:rFonts w:ascii="Times New Roman" w:hAnsi="Times New Roman"/>
+          <w:sz w:val="16"/>
+          <w:szCs w:val="16"/>
+        </w:rPr>
+        <w:footnoteRef/>
+      </w:r>
+      <w:r>
+        <w:rPr>
+          <w:rFonts w:ascii="Times New Roman" w:hAnsi="Times New Roman"/>
+          <w:sz w:val="16"/>
+          <w:szCs w:val="16"/>
+        </w:rPr>
+        <w:t xml:space="preserve"> Gargalos</w:t>
+      </w:r>
+      <w:r>
+        <w:rPr>
+          <w:rFonts w:ascii="Times New Roman" w:hAnsi="Times New Roman"/>
+          <w:sz w:val="16"/>
+          <w:szCs w:val="16"/>
+        </w:rPr>
+        <w:t>.</w:t>
+      </w:r>
+    </w:p>
+  </w:footnote>
+  <w:footnote w:id="44">
     <w:p>
       <w:pPr>
         <w:pStyle w:val="Textodenotaderodap"/>
@@ -39619,7 +40510,7 @@
 </file>
 
 <file path=customXml/itemProps1.xml><?xml version="1.0" encoding="utf-8"?>
-<ds:datastoreItem xmlns:ds="http://schemas.openxmlformats.org/officeDocument/2006/customXml" ds:itemID="{74FCE0E7-FA18-4E93-A5C0-6A26C81972C8}">
+<ds:datastoreItem xmlns:ds="http://schemas.openxmlformats.org/officeDocument/2006/customXml" ds:itemID="{EC2C6452-8C55-42B0-9CB3-8A335FD6E431}">
   <ds:schemaRefs>
     <ds:schemaRef ds:uri="http://schemas.openxmlformats.org/officeDocument/2006/bibliography"/>
   </ds:schemaRefs>

</xml_diff>